<commit_message>
with the new template engine and new model discoverer
</commit_message>
<xml_diff>
--- a/DDE.docx
+++ b/DDE.docx
@@ -207,8 +207,9 @@
                 <w:sz w:val="32"/>
                 <w:szCs w:val="16"/>
               </w:rPr>
-              <w:t>{{mission</w:t>
-            </w:r>
+              <w:t>{{</w:t>
+            </w:r>
+            <w:proofErr w:type="spellStart"/>
             <w:r>
               <w:rPr>
                 <w:rFonts w:cs="Arial"/>
@@ -218,7 +219,7 @@
                 <w:sz w:val="32"/>
                 <w:szCs w:val="16"/>
               </w:rPr>
-              <w:t>.</w:t>
+              <w:t>mission</w:t>
             </w:r>
             <w:r>
               <w:rPr>
@@ -229,7 +230,7 @@
                 <w:sz w:val="32"/>
                 <w:szCs w:val="16"/>
               </w:rPr>
-              <w:t>contact</w:t>
+              <w:t>.</w:t>
             </w:r>
             <w:r>
               <w:rPr>
@@ -240,7 +241,7 @@
                 <w:sz w:val="32"/>
                 <w:szCs w:val="16"/>
               </w:rPr>
-              <w:t>.</w:t>
+              <w:t>contact</w:t>
             </w:r>
             <w:r>
               <w:rPr>
@@ -251,7 +252,7 @@
                 <w:sz w:val="32"/>
                 <w:szCs w:val="16"/>
               </w:rPr>
-              <w:t>civility</w:t>
+              <w:t>.</w:t>
             </w:r>
             <w:r>
               <w:rPr>
@@ -262,7 +263,7 @@
                 <w:sz w:val="32"/>
                 <w:szCs w:val="16"/>
               </w:rPr>
-              <w:t>.</w:t>
+              <w:t>civility</w:t>
             </w:r>
             <w:r>
               <w:rPr>
@@ -273,15 +274,7 @@
                 <w:sz w:val="32"/>
                 <w:szCs w:val="16"/>
               </w:rPr>
-              <w:t>value}}</w:t>
-            </w:r>
-            <w:r>
-              <w:rPr>
-                <w:rFonts w:cs="Arial"/>
-                <w:b/>
-                <w:sz w:val="52"/>
-              </w:rPr>
-              <w:t xml:space="preserve"> </w:t>
+              <w:t>.</w:t>
             </w:r>
             <w:r>
               <w:rPr>
@@ -292,8 +285,9 @@
                 <w:sz w:val="32"/>
                 <w:szCs w:val="16"/>
               </w:rPr>
-              <w:t>{{mission</w:t>
-            </w:r>
+              <w:t>value</w:t>
+            </w:r>
+            <w:proofErr w:type="spellEnd"/>
             <w:r>
               <w:rPr>
                 <w:rFonts w:cs="Arial"/>
@@ -303,7 +297,15 @@
                 <w:sz w:val="32"/>
                 <w:szCs w:val="16"/>
               </w:rPr>
-              <w:t>.</w:t>
+              <w:t>}}</w:t>
+            </w:r>
+            <w:r>
+              <w:rPr>
+                <w:rFonts w:cs="Arial"/>
+                <w:b/>
+                <w:sz w:val="52"/>
+              </w:rPr>
+              <w:t xml:space="preserve"> </w:t>
             </w:r>
             <w:r>
               <w:rPr>
@@ -314,8 +316,9 @@
                 <w:sz w:val="32"/>
                 <w:szCs w:val="16"/>
               </w:rPr>
-              <w:t>contact</w:t>
-            </w:r>
+              <w:t>{{</w:t>
+            </w:r>
+            <w:proofErr w:type="spellStart"/>
             <w:r>
               <w:rPr>
                 <w:rFonts w:cs="Arial"/>
@@ -325,7 +328,7 @@
                 <w:sz w:val="32"/>
                 <w:szCs w:val="16"/>
               </w:rPr>
-              <w:t>.</w:t>
+              <w:t>mission</w:t>
             </w:r>
             <w:r>
               <w:rPr>
@@ -336,7 +339,7 @@
                 <w:sz w:val="32"/>
                 <w:szCs w:val="16"/>
               </w:rPr>
-              <w:t>firstName}} {{</w:t>
+              <w:t>.</w:t>
             </w:r>
             <w:r>
               <w:rPr>
@@ -347,8 +350,55 @@
                 <w:sz w:val="32"/>
                 <w:szCs w:val="16"/>
               </w:rPr>
+              <w:t>contact</w:t>
+            </w:r>
+            <w:r>
+              <w:rPr>
+                <w:rFonts w:cs="Arial"/>
+                <w:b/>
+                <w:bCs/>
+                <w:color w:val="4D4D4D"/>
+                <w:sz w:val="32"/>
+                <w:szCs w:val="16"/>
+              </w:rPr>
+              <w:t>.</w:t>
+            </w:r>
+            <w:r>
+              <w:rPr>
+                <w:rFonts w:cs="Arial"/>
+                <w:b/>
+                <w:bCs/>
+                <w:color w:val="4D4D4D"/>
+                <w:sz w:val="32"/>
+                <w:szCs w:val="16"/>
+              </w:rPr>
+              <w:t>firstName</w:t>
+            </w:r>
+            <w:proofErr w:type="spellEnd"/>
+            <w:r>
+              <w:rPr>
+                <w:rFonts w:cs="Arial"/>
+                <w:b/>
+                <w:bCs/>
+                <w:color w:val="4D4D4D"/>
+                <w:sz w:val="32"/>
+                <w:szCs w:val="16"/>
+              </w:rPr>
+              <w:t>}} {{</w:t>
+            </w:r>
+            <w:proofErr w:type="spellStart"/>
+            <w:r>
+              <w:rPr>
+                <w:rFonts w:cs="Arial"/>
+                <w:b/>
+                <w:bCs/>
+                <w:color w:val="4D4D4D"/>
+                <w:sz w:val="32"/>
+                <w:szCs w:val="16"/>
+              </w:rPr>
               <w:t>student.name.value</w:t>
             </w:r>
+            <w:proofErr w:type="spellEnd"/>
             <w:r>
               <w:rPr>
                 <w:rFonts w:cs="Arial"/>
@@ -459,6 +509,7 @@
               </w:rPr>
               <w:t>{{mission.</w:t>
             </w:r>
+            <w:proofErr w:type="spellStart"/>
             <w:r>
               <w:rPr>
                 <w:b/>
@@ -469,6 +520,7 @@
               </w:rPr>
               <w:t>documentReference</w:t>
             </w:r>
+            <w:proofErr w:type="spellEnd"/>
             <w:r>
               <w:rPr>
                 <w:b/>
@@ -587,9 +639,12 @@
           <w:lang w:val="en-US"/>
         </w:rPr>
         <w:sectPr>
-          <w:headerReference w:type="default" r:id="rId10"/>
-          <w:footerReference w:type="default" r:id="rId11"/>
-          <w:footerReference w:type="first" r:id="rId12"/>
+          <w:headerReference w:type="even" r:id="rId10"/>
+          <w:headerReference w:type="default" r:id="rId11"/>
+          <w:footerReference w:type="even" r:id="rId12"/>
+          <w:footerReference w:type="default" r:id="rId13"/>
+          <w:headerReference w:type="first" r:id="rId14"/>
+          <w:footerReference w:type="first" r:id="rId15"/>
           <w:pgSz w:w="11906" w:h="16838"/>
           <w:pgMar w:top="1417" w:right="1417" w:bottom="1417" w:left="1417" w:header="142" w:footer="708" w:gutter="0"/>
           <w:cols w:space="708"/>
@@ -717,71 +772,103 @@
                 <w:sz w:val="24"/>
               </w:rPr>
               <w:br/>
-              <w:t>{{mission</w:t>
-            </w:r>
+              <w:t>{{</w:t>
+            </w:r>
+            <w:proofErr w:type="spellStart"/>
             <w:r>
               <w:rPr>
                 <w:rFonts w:cs="Arial"/>
                 <w:sz w:val="24"/>
               </w:rPr>
-              <w:t>.</w:t>
+              <w:t>mission</w:t>
             </w:r>
             <w:r>
               <w:rPr>
                 <w:rFonts w:cs="Arial"/>
                 <w:sz w:val="24"/>
               </w:rPr>
-              <w:t>company</w:t>
+              <w:t>.</w:t>
             </w:r>
             <w:r>
               <w:rPr>
                 <w:rFonts w:cs="Arial"/>
                 <w:sz w:val="24"/>
               </w:rPr>
-              <w:t>.</w:t>
+              <w:t>company</w:t>
             </w:r>
             <w:r>
               <w:rPr>
                 <w:rFonts w:cs="Arial"/>
                 <w:sz w:val="24"/>
               </w:rPr>
-              <w:t>address}}</w:t>
+              <w:t>.</w:t>
             </w:r>
             <w:r>
               <w:rPr>
                 <w:rFonts w:cs="Arial"/>
                 <w:sz w:val="24"/>
               </w:rPr>
-              <w:br/>
-              <w:t>{{mission</w:t>
-            </w:r>
+              <w:t>address</w:t>
+            </w:r>
+            <w:proofErr w:type="spellEnd"/>
             <w:r>
               <w:rPr>
                 <w:rFonts w:cs="Arial"/>
                 <w:sz w:val="24"/>
               </w:rPr>
-              <w:t>.</w:t>
+              <w:t>}}</w:t>
             </w:r>
             <w:r>
               <w:rPr>
                 <w:rFonts w:cs="Arial"/>
                 <w:sz w:val="24"/>
               </w:rPr>
-              <w:t>company</w:t>
-            </w:r>
+              <w:br/>
+              <w:t>{{</w:t>
+            </w:r>
+            <w:proofErr w:type="spellStart"/>
             <w:r>
               <w:rPr>
                 <w:rFonts w:cs="Arial"/>
                 <w:sz w:val="24"/>
               </w:rPr>
-              <w:t>.</w:t>
+              <w:t>mission</w:t>
             </w:r>
             <w:r>
               <w:rPr>
                 <w:rFonts w:cs="Arial"/>
                 <w:sz w:val="24"/>
               </w:rPr>
-              <w:t>zipCode}}</w:t>
+              <w:t>.</w:t>
+            </w:r>
+            <w:r>
+              <w:rPr>
+                <w:rFonts w:cs="Arial"/>
+                <w:sz w:val="24"/>
+              </w:rPr>
+              <w:t>company</w:t>
+            </w:r>
+            <w:r>
+              <w:rPr>
+                <w:rFonts w:cs="Arial"/>
+                <w:sz w:val="24"/>
+              </w:rPr>
+              <w:t>.</w:t>
+            </w:r>
+            <w:r>
+              <w:rPr>
+                <w:rFonts w:cs="Arial"/>
+                <w:sz w:val="24"/>
+              </w:rPr>
+              <w:t>zipCode</w:t>
+            </w:r>
+            <w:proofErr w:type="spellEnd"/>
+            <w:r>
+              <w:rPr>
+                <w:rFonts w:cs="Arial"/>
+                <w:sz w:val="24"/>
+              </w:rPr>
+              <w:t>}}</w:t>
             </w:r>
             <w:r>
               <w:rPr>
@@ -805,6 +892,7 @@
               </w:rPr>
               <w:t>.</w:t>
             </w:r>
+            <w:proofErr w:type="spellStart"/>
             <w:r>
               <w:rPr>
                 <w:rFonts w:cs="Arial"/>
@@ -827,7 +915,16 @@
                 <w:sz w:val="24"/>
                 <w:lang w:val="it-IT"/>
               </w:rPr>
-              <w:t>city}}</w:t>
+              <w:t>city</w:t>
+            </w:r>
+            <w:proofErr w:type="spellEnd"/>
+            <w:r>
+              <w:rPr>
+                <w:rFonts w:cs="Arial"/>
+                <w:sz w:val="24"/>
+                <w:lang w:val="it-IT"/>
+              </w:rPr>
+              <w:t>}}</w:t>
             </w:r>
           </w:p>
           <w:p>
@@ -868,35 +965,51 @@
                 <w:rFonts w:cs="Arial"/>
                 <w:sz w:val="24"/>
               </w:rPr>
-              <w:t xml:space="preserve"> {{mission</w:t>
-            </w:r>
+              <w:t xml:space="preserve"> {{</w:t>
+            </w:r>
+            <w:proofErr w:type="spellStart"/>
             <w:r>
               <w:rPr>
                 <w:rFonts w:cs="Arial"/>
                 <w:sz w:val="24"/>
               </w:rPr>
-              <w:t>.</w:t>
+              <w:t>mission</w:t>
             </w:r>
             <w:r>
               <w:rPr>
                 <w:rFonts w:cs="Arial"/>
                 <w:sz w:val="24"/>
               </w:rPr>
-              <w:t>contact</w:t>
+              <w:t>.</w:t>
             </w:r>
             <w:r>
               <w:rPr>
                 <w:rFonts w:cs="Arial"/>
                 <w:sz w:val="24"/>
               </w:rPr>
-              <w:t>.</w:t>
+              <w:t>contact</w:t>
             </w:r>
             <w:r>
               <w:rPr>
                 <w:rFonts w:cs="Arial"/>
                 <w:sz w:val="24"/>
               </w:rPr>
-              <w:t>position}}</w:t>
+              <w:t>.</w:t>
+            </w:r>
+            <w:r>
+              <w:rPr>
+                <w:rFonts w:cs="Arial"/>
+                <w:sz w:val="24"/>
+              </w:rPr>
+              <w:t>position</w:t>
+            </w:r>
+            <w:proofErr w:type="spellEnd"/>
+            <w:r>
+              <w:rPr>
+                <w:rFonts w:cs="Arial"/>
+                <w:sz w:val="24"/>
+              </w:rPr>
+              <w:t>}}</w:t>
             </w:r>
             <w:r>
               <w:rPr>
@@ -911,15 +1024,16 @@
                 <w:b/>
                 <w:sz w:val="24"/>
               </w:rPr>
-              <w:t>{{mission</w:t>
-            </w:r>
+              <w:t>{{</w:t>
+            </w:r>
+            <w:proofErr w:type="spellStart"/>
             <w:r>
               <w:rPr>
                 <w:rFonts w:cs="Arial"/>
                 <w:b/>
                 <w:sz w:val="24"/>
               </w:rPr>
-              <w:t>.</w:t>
+              <w:t>mission</w:t>
             </w:r>
             <w:r>
               <w:rPr>
@@ -927,7 +1041,7 @@
                 <w:b/>
                 <w:sz w:val="24"/>
               </w:rPr>
-              <w:t>contact</w:t>
+              <w:t>.</w:t>
             </w:r>
             <w:r>
               <w:rPr>
@@ -935,7 +1049,7 @@
                 <w:b/>
                 <w:sz w:val="24"/>
               </w:rPr>
-              <w:t>.</w:t>
+              <w:t>contact</w:t>
             </w:r>
             <w:r>
               <w:rPr>
@@ -943,7 +1057,7 @@
                 <w:b/>
                 <w:sz w:val="24"/>
               </w:rPr>
-              <w:t>civility</w:t>
+              <w:t>.</w:t>
             </w:r>
             <w:r>
               <w:rPr>
@@ -951,7 +1065,7 @@
                 <w:b/>
                 <w:sz w:val="24"/>
               </w:rPr>
-              <w:t>.</w:t>
+              <w:t>civility</w:t>
             </w:r>
             <w:r>
               <w:rPr>
@@ -959,7 +1073,7 @@
                 <w:b/>
                 <w:sz w:val="24"/>
               </w:rPr>
-              <w:t>value}} {{mission</w:t>
+              <w:t>.</w:t>
             </w:r>
             <w:r>
               <w:rPr>
@@ -967,23 +1081,25 @@
                 <w:b/>
                 <w:sz w:val="24"/>
               </w:rPr>
-              <w:t>.</w:t>
-            </w:r>
+              <w:t>value</w:t>
+            </w:r>
+            <w:proofErr w:type="spellEnd"/>
             <w:r>
               <w:rPr>
                 <w:rFonts w:cs="Arial"/>
                 <w:b/>
                 <w:sz w:val="24"/>
               </w:rPr>
-              <w:t>contact</w:t>
-            </w:r>
+              <w:t>}} {{</w:t>
+            </w:r>
+            <w:proofErr w:type="spellStart"/>
             <w:r>
               <w:rPr>
                 <w:rFonts w:cs="Arial"/>
                 <w:b/>
                 <w:sz w:val="24"/>
               </w:rPr>
-              <w:t>.</w:t>
+              <w:t>mission</w:t>
             </w:r>
             <w:r>
               <w:rPr>
@@ -991,7 +1107,40 @@
                 <w:b/>
                 <w:sz w:val="24"/>
               </w:rPr>
-              <w:t>firstName}}</w:t>
+              <w:t>.</w:t>
+            </w:r>
+            <w:r>
+              <w:rPr>
+                <w:rFonts w:cs="Arial"/>
+                <w:b/>
+                <w:sz w:val="24"/>
+              </w:rPr>
+              <w:t>contact</w:t>
+            </w:r>
+            <w:r>
+              <w:rPr>
+                <w:rFonts w:cs="Arial"/>
+                <w:b/>
+                <w:sz w:val="24"/>
+              </w:rPr>
+              <w:t>.</w:t>
+            </w:r>
+            <w:r>
+              <w:rPr>
+                <w:rFonts w:cs="Arial"/>
+                <w:b/>
+                <w:sz w:val="24"/>
+              </w:rPr>
+              <w:t>firstName</w:t>
+            </w:r>
+            <w:proofErr w:type="spellEnd"/>
+            <w:r>
+              <w:rPr>
+                <w:rFonts w:cs="Arial"/>
+                <w:b/>
+                <w:sz w:val="24"/>
+              </w:rPr>
+              <w:t>}}</w:t>
             </w:r>
             <w:r>
               <w:rPr>
@@ -1412,105 +1561,153 @@
           <w:rFonts w:cs="Arial"/>
           <w:szCs w:val="22"/>
         </w:rPr>
-        <w:t>Pour le client, {{mission</w:t>
-      </w:r>
+        <w:t>Pour le client, {{</w:t>
+      </w:r>
+      <w:proofErr w:type="spellStart"/>
       <w:r>
         <w:rPr>
           <w:rFonts w:cs="Arial"/>
           <w:szCs w:val="22"/>
         </w:rPr>
-        <w:t>.</w:t>
+        <w:t>mission</w:t>
       </w:r>
       <w:r>
         <w:rPr>
           <w:rFonts w:cs="Arial"/>
           <w:szCs w:val="22"/>
         </w:rPr>
-        <w:t>contact</w:t>
+        <w:t>.</w:t>
       </w:r>
       <w:r>
         <w:rPr>
           <w:rFonts w:cs="Arial"/>
           <w:szCs w:val="22"/>
         </w:rPr>
-        <w:t>.</w:t>
+        <w:t>contact</w:t>
       </w:r>
       <w:r>
         <w:rPr>
           <w:rFonts w:cs="Arial"/>
           <w:szCs w:val="22"/>
         </w:rPr>
-        <w:t>civility</w:t>
+        <w:t>.</w:t>
       </w:r>
       <w:r>
         <w:rPr>
           <w:rFonts w:cs="Arial"/>
           <w:szCs w:val="22"/>
         </w:rPr>
-        <w:t>.</w:t>
+        <w:t>civility</w:t>
       </w:r>
       <w:r>
         <w:rPr>
           <w:rFonts w:cs="Arial"/>
           <w:szCs w:val="22"/>
         </w:rPr>
-        <w:t>value}} {{mission</w:t>
+        <w:t>.</w:t>
       </w:r>
       <w:r>
         <w:rPr>
           <w:rFonts w:cs="Arial"/>
           <w:szCs w:val="22"/>
         </w:rPr>
-        <w:t>.</w:t>
-      </w:r>
+        <w:t>value</w:t>
+      </w:r>
+      <w:proofErr w:type="spellEnd"/>
       <w:r>
         <w:rPr>
           <w:rFonts w:cs="Arial"/>
           <w:szCs w:val="22"/>
         </w:rPr>
-        <w:t>contact</w:t>
-      </w:r>
+        <w:t>}} {{</w:t>
+      </w:r>
+      <w:proofErr w:type="spellStart"/>
       <w:r>
         <w:rPr>
           <w:rFonts w:cs="Arial"/>
           <w:szCs w:val="22"/>
         </w:rPr>
-        <w:t>.</w:t>
+        <w:t>mission</w:t>
       </w:r>
       <w:r>
         <w:rPr>
           <w:rFonts w:cs="Arial"/>
           <w:szCs w:val="22"/>
         </w:rPr>
-        <w:t>firstName}} {{mission</w:t>
+        <w:t>.</w:t>
       </w:r>
       <w:r>
         <w:rPr>
           <w:rFonts w:cs="Arial"/>
           <w:szCs w:val="22"/>
         </w:rPr>
-        <w:t>.</w:t>
+        <w:t>contact</w:t>
       </w:r>
       <w:r>
         <w:rPr>
           <w:rFonts w:cs="Arial"/>
           <w:szCs w:val="22"/>
         </w:rPr>
-        <w:t>contact</w:t>
+        <w:t>.</w:t>
       </w:r>
       <w:r>
         <w:rPr>
           <w:rFonts w:cs="Arial"/>
           <w:szCs w:val="22"/>
         </w:rPr>
-        <w:t>.</w:t>
-      </w:r>
+        <w:t>firstName</w:t>
+      </w:r>
+      <w:proofErr w:type="spellEnd"/>
       <w:r>
         <w:rPr>
           <w:rFonts w:cs="Arial"/>
           <w:szCs w:val="22"/>
         </w:rPr>
-        <w:t>lastName}} :</w:t>
+        <w:t>}} {{</w:t>
+      </w:r>
+      <w:proofErr w:type="spellStart"/>
+      <w:r>
+        <w:rPr>
+          <w:rFonts w:cs="Arial"/>
+          <w:szCs w:val="22"/>
+        </w:rPr>
+        <w:t>mission</w:t>
+      </w:r>
+      <w:r>
+        <w:rPr>
+          <w:rFonts w:cs="Arial"/>
+          <w:szCs w:val="22"/>
+        </w:rPr>
+        <w:t>.</w:t>
+      </w:r>
+      <w:r>
+        <w:rPr>
+          <w:rFonts w:cs="Arial"/>
+          <w:szCs w:val="22"/>
+        </w:rPr>
+        <w:t>contact</w:t>
+      </w:r>
+      <w:r>
+        <w:rPr>
+          <w:rFonts w:cs="Arial"/>
+          <w:szCs w:val="22"/>
+        </w:rPr>
+        <w:t>.</w:t>
+      </w:r>
+      <w:r>
+        <w:rPr>
+          <w:rFonts w:cs="Arial"/>
+          <w:szCs w:val="22"/>
+        </w:rPr>
+        <w:t>lastName</w:t>
+      </w:r>
+      <w:proofErr w:type="spellEnd"/>
+      <w:r>
+        <w:rPr>
+          <w:rFonts w:cs="Arial"/>
+          <w:szCs w:val="22"/>
+        </w:rPr>
+        <w:t>}} :</w:t>
       </w:r>
     </w:p>
     <w:p>
@@ -1561,147 +1758,195 @@
           <w:rFonts w:cs="Arial"/>
           <w:szCs w:val="22"/>
         </w:rPr>
-        <w:t>Pour le Chef de Projet, {{mission</w:t>
-      </w:r>
+        <w:t>Pour le Chef de Projet, {{</w:t>
+      </w:r>
+      <w:proofErr w:type="spellStart"/>
       <w:r>
         <w:rPr>
           <w:rFonts w:cs="Arial"/>
           <w:szCs w:val="22"/>
         </w:rPr>
-        <w:t>.</w:t>
+        <w:t>mission</w:t>
       </w:r>
       <w:r>
         <w:rPr>
           <w:rFonts w:cs="Arial"/>
           <w:szCs w:val="22"/>
         </w:rPr>
-        <w:t>projectManager</w:t>
+        <w:t>.</w:t>
       </w:r>
       <w:r>
         <w:rPr>
           <w:rFonts w:cs="Arial"/>
           <w:szCs w:val="22"/>
         </w:rPr>
-        <w:t>.</w:t>
+        <w:t>projectManager</w:t>
       </w:r>
       <w:r>
         <w:rPr>
           <w:rFonts w:cs="Arial"/>
           <w:szCs w:val="22"/>
         </w:rPr>
-        <w:t>student</w:t>
+        <w:t>.</w:t>
       </w:r>
       <w:r>
         <w:rPr>
           <w:rFonts w:cs="Arial"/>
           <w:szCs w:val="22"/>
         </w:rPr>
-        <w:t>.</w:t>
+        <w:t>student</w:t>
       </w:r>
       <w:r>
         <w:rPr>
           <w:rFonts w:cs="Arial"/>
           <w:szCs w:val="22"/>
         </w:rPr>
-        <w:t>civility</w:t>
+        <w:t>.</w:t>
       </w:r>
       <w:r>
         <w:rPr>
           <w:rFonts w:cs="Arial"/>
           <w:szCs w:val="22"/>
         </w:rPr>
-        <w:t>.</w:t>
+        <w:t>civility</w:t>
       </w:r>
       <w:r>
         <w:rPr>
           <w:rFonts w:cs="Arial"/>
           <w:szCs w:val="22"/>
         </w:rPr>
-        <w:t>value}} {{mission</w:t>
+        <w:t>.</w:t>
       </w:r>
       <w:r>
         <w:rPr>
           <w:rFonts w:cs="Arial"/>
           <w:szCs w:val="22"/>
         </w:rPr>
-        <w:t>.</w:t>
-      </w:r>
+        <w:t>value</w:t>
+      </w:r>
+      <w:proofErr w:type="spellEnd"/>
       <w:r>
         <w:rPr>
           <w:rFonts w:cs="Arial"/>
           <w:szCs w:val="22"/>
         </w:rPr>
-        <w:t>projectManager</w:t>
-      </w:r>
+        <w:t>}} {{</w:t>
+      </w:r>
+      <w:proofErr w:type="spellStart"/>
       <w:r>
         <w:rPr>
           <w:rFonts w:cs="Arial"/>
           <w:szCs w:val="22"/>
         </w:rPr>
-        <w:t>.</w:t>
+        <w:t>mission</w:t>
       </w:r>
       <w:r>
         <w:rPr>
           <w:rFonts w:cs="Arial"/>
           <w:szCs w:val="22"/>
         </w:rPr>
-        <w:t>student</w:t>
+        <w:t>.</w:t>
       </w:r>
       <w:r>
         <w:rPr>
           <w:rFonts w:cs="Arial"/>
           <w:szCs w:val="22"/>
         </w:rPr>
-        <w:t>.</w:t>
+        <w:t>projectManager</w:t>
       </w:r>
       <w:r>
         <w:rPr>
           <w:rFonts w:cs="Arial"/>
           <w:szCs w:val="22"/>
         </w:rPr>
-        <w:t>firstName}} {{mission</w:t>
+        <w:t>.</w:t>
       </w:r>
       <w:r>
         <w:rPr>
           <w:rFonts w:cs="Arial"/>
           <w:szCs w:val="22"/>
         </w:rPr>
-        <w:t>.</w:t>
+        <w:t>student</w:t>
       </w:r>
       <w:r>
         <w:rPr>
           <w:rFonts w:cs="Arial"/>
           <w:szCs w:val="22"/>
         </w:rPr>
-        <w:t>projectManager</w:t>
+        <w:t>.</w:t>
       </w:r>
       <w:r>
         <w:rPr>
           <w:rFonts w:cs="Arial"/>
           <w:szCs w:val="22"/>
         </w:rPr>
-        <w:t>.</w:t>
-      </w:r>
+        <w:t>firstName</w:t>
+      </w:r>
+      <w:proofErr w:type="spellEnd"/>
       <w:r>
         <w:rPr>
           <w:rFonts w:cs="Arial"/>
           <w:szCs w:val="22"/>
         </w:rPr>
-        <w:t>student</w:t>
-      </w:r>
+        <w:t>}} {{</w:t>
+      </w:r>
+      <w:proofErr w:type="spellStart"/>
       <w:r>
         <w:rPr>
           <w:rFonts w:cs="Arial"/>
           <w:szCs w:val="22"/>
         </w:rPr>
-        <w:t>.</w:t>
+        <w:t>mission</w:t>
       </w:r>
       <w:r>
         <w:rPr>
           <w:rFonts w:cs="Arial"/>
           <w:szCs w:val="22"/>
         </w:rPr>
-        <w:t>lastName}} :</w:t>
+        <w:t>.</w:t>
+      </w:r>
+      <w:r>
+        <w:rPr>
+          <w:rFonts w:cs="Arial"/>
+          <w:szCs w:val="22"/>
+        </w:rPr>
+        <w:t>projectManager</w:t>
+      </w:r>
+      <w:r>
+        <w:rPr>
+          <w:rFonts w:cs="Arial"/>
+          <w:szCs w:val="22"/>
+        </w:rPr>
+        <w:t>.</w:t>
+      </w:r>
+      <w:r>
+        <w:rPr>
+          <w:rFonts w:cs="Arial"/>
+          <w:szCs w:val="22"/>
+        </w:rPr>
+        <w:t>student</w:t>
+      </w:r>
+      <w:r>
+        <w:rPr>
+          <w:rFonts w:cs="Arial"/>
+          <w:szCs w:val="22"/>
+        </w:rPr>
+        <w:t>.</w:t>
+      </w:r>
+      <w:r>
+        <w:rPr>
+          <w:rFonts w:cs="Arial"/>
+          <w:szCs w:val="22"/>
+        </w:rPr>
+        <w:t>lastName</w:t>
+      </w:r>
+      <w:proofErr w:type="spellEnd"/>
+      <w:r>
+        <w:rPr>
+          <w:rFonts w:cs="Arial"/>
+          <w:szCs w:val="22"/>
+        </w:rPr>
+        <w:t>}} :</w:t>
       </w:r>
     </w:p>
     <w:p>
@@ -1719,49 +1964,65 @@
           <w:rFonts w:cs="Arial"/>
           <w:szCs w:val="22"/>
         </w:rPr>
-        <w:t>{{mission</w:t>
-      </w:r>
+        <w:t>{{</w:t>
+      </w:r>
+      <w:proofErr w:type="spellStart"/>
       <w:r>
         <w:rPr>
           <w:rFonts w:cs="Arial"/>
           <w:szCs w:val="22"/>
         </w:rPr>
-        <w:t>.</w:t>
+        <w:t>mission</w:t>
       </w:r>
       <w:r>
         <w:rPr>
           <w:rFonts w:cs="Arial"/>
           <w:szCs w:val="22"/>
         </w:rPr>
-        <w:t>projectManager</w:t>
+        <w:t>.</w:t>
       </w:r>
       <w:r>
         <w:rPr>
           <w:rFonts w:cs="Arial"/>
           <w:szCs w:val="22"/>
         </w:rPr>
-        <w:t>.</w:t>
+        <w:t>projectManager</w:t>
       </w:r>
       <w:r>
         <w:rPr>
           <w:rFonts w:cs="Arial"/>
           <w:szCs w:val="22"/>
         </w:rPr>
-        <w:t>student</w:t>
+        <w:t>.</w:t>
       </w:r>
       <w:r>
         <w:rPr>
           <w:rFonts w:cs="Arial"/>
           <w:szCs w:val="22"/>
         </w:rPr>
-        <w:t>.</w:t>
+        <w:t>student</w:t>
       </w:r>
       <w:r>
         <w:rPr>
           <w:rFonts w:cs="Arial"/>
           <w:szCs w:val="22"/>
         </w:rPr>
-        <w:t>mail}}</w:t>
+        <w:t>.</w:t>
+      </w:r>
+      <w:r>
+        <w:rPr>
+          <w:rFonts w:cs="Arial"/>
+          <w:szCs w:val="22"/>
+        </w:rPr>
+        <w:t>mail</w:t>
+      </w:r>
+      <w:proofErr w:type="spellEnd"/>
+      <w:r>
+        <w:rPr>
+          <w:rFonts w:cs="Arial"/>
+          <w:szCs w:val="22"/>
+        </w:rPr>
+        <w:t>}}</w:t>
       </w:r>
     </w:p>
     <w:p>
@@ -1870,6 +2131,7 @@
         </w:rPr>
         <w:t>.</w:t>
       </w:r>
+      <w:proofErr w:type="spellStart"/>
       <w:r>
         <w:rPr>
           <w:rFonts w:cs="Arial"/>
@@ -1880,6 +2142,7 @@
         </w:rPr>
         <w:t>documentReference</w:t>
       </w:r>
+      <w:proofErr w:type="spellEnd"/>
       <w:r>
         <w:rPr>
           <w:rFonts w:cs="Arial"/>
@@ -1888,7 +2151,7 @@
           <w:sz w:val="44"/>
           <w:szCs w:val="44"/>
         </w:rPr>
-        <w:t>.</w:t>
+        <w:t>__</w:t>
       </w:r>
       <w:r>
         <w:rPr>
@@ -1898,7 +2161,7 @@
           <w:sz w:val="44"/>
           <w:szCs w:val="44"/>
         </w:rPr>
-        <w:t>p</w:t>
+        <w:t>DDE</w:t>
       </w:r>
       <w:r>
         <w:rPr>
@@ -1908,7 +2171,7 @@
           <w:sz w:val="44"/>
           <w:szCs w:val="44"/>
         </w:rPr>
-        <w:t>.</w:t>
+        <w:t>__</w:t>
       </w:r>
       <w:r>
         <w:rPr>
@@ -1918,7 +2181,7 @@
           <w:sz w:val="44"/>
           <w:szCs w:val="44"/>
         </w:rPr>
-        <w:t>DDE}}</w:t>
+        <w:t>}}</w:t>
       </w:r>
     </w:p>
     <w:p>
@@ -2047,13 +2310,13 @@
                     </pic:cNvPicPr>
                   </pic:nvPicPr>
                   <pic:blipFill>
-                    <a:blip r:embed="rId13">
+                    <a:blip r:embed="rId16">
                       <a:extLst>
                         <a:ext uri="{28A0092B-C50C-407E-A947-70E740481C1C}">
                           <a14:useLocalDpi xmlns:a14="http://schemas.microsoft.com/office/drawing/2010/main" val="0"/>
                         </a:ext>
                         <a:ext uri="{96DAC541-7B7A-43D3-8B79-37D633B846F1}">
-                          <asvg:svgBlip xmlns:asvg="http://schemas.microsoft.com/office/drawing/2016/SVG/main" r:embed="rId14"/>
+                          <asvg:svgBlip xmlns:asvg="http://schemas.microsoft.com/office/drawing/2016/SVG/main" r:embed="rId17"/>
                         </a:ext>
                       </a:extLst>
                     </a:blip>
@@ -4078,7 +4341,7 @@
                     </pic:cNvPicPr>
                   </pic:nvPicPr>
                   <pic:blipFill>
-                    <a:blip r:embed="rId15">
+                    <a:blip r:embed="rId18">
                       <a:extLst>
                         <a:ext uri="{28A0092B-C50C-407E-A947-70E740481C1C}">
                           <a14:useLocalDpi xmlns:a14="http://schemas.microsoft.com/office/drawing/2010/main" val="0"/>
@@ -4178,7 +4441,7 @@
                     </pic:cNvPicPr>
                   </pic:nvPicPr>
                   <pic:blipFill>
-                    <a:blip r:embed="rId16" cstate="print">
+                    <a:blip r:embed="rId19" cstate="print">
                       <a:extLst>
                         <a:ext uri="{28A0092B-C50C-407E-A947-70E740481C1C}">
                           <a14:useLocalDpi xmlns:a14="http://schemas.microsoft.com/office/drawing/2010/main" val="0"/>
@@ -4277,7 +4540,7 @@
                           </pic:cNvPicPr>
                         </pic:nvPicPr>
                         <pic:blipFill>
-                          <a:blip r:embed="rId17" cstate="print">
+                          <a:blip r:embed="rId20" cstate="print">
                             <a:extLst>
                               <a:ext uri="{28A0092B-C50C-407E-A947-70E740481C1C}">
                                 <a14:useLocalDpi xmlns:a14="http://schemas.microsoft.com/office/drawing/2010/main" val="0"/>
@@ -4306,7 +4569,7 @@
                           </pic:cNvPicPr>
                         </pic:nvPicPr>
                         <pic:blipFill>
-                          <a:blip r:embed="rId18" cstate="print">
+                          <a:blip r:embed="rId21" cstate="print">
                             <a:extLst>
                               <a:ext uri="{28A0092B-C50C-407E-A947-70E740481C1C}">
                                 <a14:useLocalDpi xmlns:a14="http://schemas.microsoft.com/office/drawing/2010/main" val="0"/>
@@ -4339,7 +4602,7 @@
                           </pic:cNvPicPr>
                         </pic:nvPicPr>
                         <pic:blipFill>
-                          <a:blip r:embed="rId19" cstate="print">
+                          <a:blip r:embed="rId22" cstate="print">
                             <a:extLst>
                               <a:ext uri="{28A0092B-C50C-407E-A947-70E740481C1C}">
                                 <a14:useLocalDpi xmlns:a14="http://schemas.microsoft.com/office/drawing/2010/main" val="0"/>
@@ -4368,7 +4631,7 @@
                           </pic:cNvPicPr>
                         </pic:nvPicPr>
                         <pic:blipFill>
-                          <a:blip r:embed="rId20" cstate="print">
+                          <a:blip r:embed="rId23" cstate="print">
                             <a:extLst>
                               <a:ext uri="{28A0092B-C50C-407E-A947-70E740481C1C}">
                                 <a14:useLocalDpi xmlns:a14="http://schemas.microsoft.com/office/drawing/2010/main" val="0"/>
@@ -4401,7 +4664,7 @@
                           </pic:cNvPicPr>
                         </pic:nvPicPr>
                         <pic:blipFill>
-                          <a:blip r:embed="rId21" cstate="print">
+                          <a:blip r:embed="rId24" cstate="print">
                             <a:extLst>
                               <a:ext uri="{28A0092B-C50C-407E-A947-70E740481C1C}">
                                 <a14:useLocalDpi xmlns:a14="http://schemas.microsoft.com/office/drawing/2010/main" val="0"/>
@@ -4434,7 +4697,7 @@
                           </pic:cNvPicPr>
                         </pic:nvPicPr>
                         <pic:blipFill>
-                          <a:blip r:embed="rId22" cstate="print">
+                          <a:blip r:embed="rId25" cstate="print">
                             <a:extLst>
                               <a:ext uri="{28A0092B-C50C-407E-A947-70E740481C1C}">
                                 <a14:useLocalDpi xmlns:a14="http://schemas.microsoft.com/office/drawing/2010/main" val="0"/>
@@ -4468,7 +4731,7 @@
                           </pic:cNvPicPr>
                         </pic:nvPicPr>
                         <pic:blipFill>
-                          <a:blip r:embed="rId23" cstate="print">
+                          <a:blip r:embed="rId26" cstate="print">
                             <a:extLst>
                               <a:ext uri="{28A0092B-C50C-407E-A947-70E740481C1C}">
                                 <a14:useLocalDpi xmlns:a14="http://schemas.microsoft.com/office/drawing/2010/main" val="0"/>
@@ -4507,43 +4770,43 @@
                 <v:shape id="Image 43" o:spid="_x0000_s1026" o:spt="75" type="#_x0000_t75" style="position:absolute;left:0;top:11289;height:543560;width:323215;" filled="f" o:preferrelative="t" stroked="f" coordsize="21600,21600" o:gfxdata="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">
                   <v:fill on="f" focussize="0,0"/>
                   <v:stroke on="f"/>
-                  <v:imagedata r:id="rId24" o:title=""/>
+                  <v:imagedata r:id="rId27" o:title=""/>
                   <o:lock v:ext="edit" aspectratio="t"/>
                 </v:shape>
                 <v:shape id="Image 44" o:spid="_x0000_s1026" o:spt="75" type="#_x0000_t75" style="position:absolute;left:383823;top:112889;height:375285;width:1196975;" filled="f" o:preferrelative="t" stroked="f" coordsize="21600,21600" o:gfxdata="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">
                   <v:fill on="f" focussize="0,0"/>
                   <v:stroke on="f"/>
-                  <v:imagedata r:id="rId25" cropleft="5842f" croptop="8967f" cropright="5096f" cropbottom="9982f" o:title=""/>
+                  <v:imagedata r:id="rId28" cropleft="5842f" croptop="8967f" cropright="5096f" cropbottom="9982f" o:title=""/>
                   <o:lock v:ext="edit" aspectratio="t"/>
                 </v:shape>
                 <v:shape id="Image 45" o:spid="_x0000_s1026" o:spt="75" type="#_x0000_t75" style="position:absolute;left:3183467;top:56444;height:389255;width:1156970;" filled="f" o:preferrelative="t" stroked="f" coordsize="21600,21600" o:gfxdata="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">
                   <v:fill on="f" focussize="0,0"/>
                   <v:stroke on="f"/>
-                  <v:imagedata r:id="rId26" o:title=""/>
+                  <v:imagedata r:id="rId29" o:title=""/>
                   <o:lock v:ext="edit" aspectratio="t"/>
                 </v:shape>
                 <v:shape id="Image 46" o:spid="_x0000_s1026" o:spt="75" type="#_x0000_t75" style="position:absolute;left:4425245;top:33867;height:441960;width:580390;" filled="f" o:preferrelative="t" stroked="f" coordsize="21600,21600" o:gfxdata="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">
                   <v:fill on="f" focussize="0,0"/>
                   <v:stroke on="f"/>
-                  <v:imagedata r:id="rId27" cropleft="6561f" croptop="3973f" cropright="7326f" cropbottom="22196f" o:title=""/>
+                  <v:imagedata r:id="rId30" cropleft="6561f" croptop="3973f" cropright="7326f" cropbottom="22196f" o:title=""/>
                   <o:lock v:ext="edit" aspectratio="t"/>
                 </v:shape>
                 <v:shape id="Image 47" o:spid="_x0000_s1026" o:spt="75" type="#_x0000_t75" style="position:absolute;left:5080000;top:56444;height:410210;width:1445895;" filled="f" o:preferrelative="t" stroked="f" coordsize="21600,21600" o:gfxdata="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">
                   <v:fill on="f" focussize="0,0"/>
                   <v:stroke on="f"/>
-                  <v:imagedata r:id="rId28" cropleft="2743f" croptop="2861f" cropright="3072f" cropbottom="4883f" o:title=""/>
+                  <v:imagedata r:id="rId31" cropleft="2743f" croptop="2861f" cropright="3072f" cropbottom="4883f" o:title=""/>
                   <o:lock v:ext="edit" aspectratio="t"/>
                 </v:shape>
                 <v:shape id="Image 48" o:spid="_x0000_s1026" o:spt="75" alt="D:\Aymeric\Desktop\JuniorIsep\Média\Logo\EY-logo-li.png" type="#_x0000_t75" style="position:absolute;left:2596445;top:0;height:513715;width:513715;" filled="f" o:preferrelative="t" stroked="f" coordsize="21600,21600" o:gfxdata="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">
                   <v:fill on="f" focussize="0,0"/>
                   <v:stroke on="f"/>
-                  <v:imagedata r:id="rId29" o:title=""/>
+                  <v:imagedata r:id="rId32" o:title=""/>
                   <o:lock v:ext="edit" aspectratio="t"/>
                 </v:shape>
                 <v:shape id="Image 49" o:spid="_x0000_s1026" o:spt="75" alt="D:\Aymeric\Desktop\JuniorIsep\Média\Logo\bnp-paribas-logo-400x200.png" type="#_x0000_t75" style="position:absolute;left:1603023;top:56444;height:438150;width:923290;" filled="f" o:preferrelative="t" stroked="f" coordsize="21600,21600" o:gfxdata="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">
                   <v:fill on="f" focussize="0,0"/>
                   <v:stroke on="f"/>
-                  <v:imagedata r:id="rId30" cropleft="14321f" croptop="15649f" cropright="14450f" cropbottom="14930f" o:title=""/>
+                  <v:imagedata r:id="rId33" cropleft="14321f" croptop="15649f" cropright="14450f" cropbottom="14930f" o:title=""/>
                   <o:lock v:ext="edit" aspectratio="t"/>
                 </v:shape>
                 <w10:anchorlock/>
@@ -4615,7 +4878,7 @@
                     </pic:cNvPicPr>
                   </pic:nvPicPr>
                   <pic:blipFill>
-                    <a:blip r:embed="rId31">
+                    <a:blip r:embed="rId34">
                       <a:extLst>
                         <a:ext uri="{28A0092B-C50C-407E-A947-70E740481C1C}">
                           <a14:useLocalDpi xmlns:a14="http://schemas.microsoft.com/office/drawing/2010/main" val="0"/>
@@ -4735,7 +4998,21 @@
         <w:rPr>
           <w:highlight w:val="yellow"/>
         </w:rPr>
-        <w:t>Dans quel contexte le client nous contacte (refonte de site, nouveau ERP, projet, envie de développer son activité, etc)</w:t>
+        <w:t xml:space="preserve">Dans quel contexte le client nous contacte (refonte de site, nouveau ERP, projet, envie de développer son activité, </w:t>
+      </w:r>
+      <w:proofErr w:type="spellStart"/>
+      <w:r>
+        <w:rPr>
+          <w:highlight w:val="yellow"/>
+        </w:rPr>
+        <w:t>etc</w:t>
+      </w:r>
+      <w:proofErr w:type="spellEnd"/>
+      <w:r>
+        <w:rPr>
+          <w:highlight w:val="yellow"/>
+        </w:rPr>
+        <w:t>)</w:t>
       </w:r>
     </w:p>
     <w:p/>
@@ -4822,7 +5099,51 @@
           <w:sz w:val="22"/>
           <w:u w:val="none"/>
         </w:rPr>
-        <w:t xml:space="preserve">[POUR CREER DES NOUVELLES SOUS-PARTIES : il suffit d’ecrire le texte et cliquer sur title 1, 2 ou 3 et la mise en page s’adapte directement] </w:t>
+        <w:t>[POUR CREER DES NOUVELLES SOUS-PARTIES : il suffit d’</w:t>
+      </w:r>
+      <w:proofErr w:type="spellStart"/>
+      <w:r>
+        <w:rPr>
+          <w:rFonts w:cs="Arial"/>
+          <w:b w:val="0"/>
+          <w:color w:val="FF0000"/>
+          <w:sz w:val="22"/>
+          <w:u w:val="none"/>
+        </w:rPr>
+        <w:t>ecrire</w:t>
+      </w:r>
+      <w:proofErr w:type="spellEnd"/>
+      <w:r>
+        <w:rPr>
+          <w:rFonts w:cs="Arial"/>
+          <w:b w:val="0"/>
+          <w:color w:val="FF0000"/>
+          <w:sz w:val="22"/>
+          <w:u w:val="none"/>
+        </w:rPr>
+        <w:t xml:space="preserve"> le texte et cliquer sur </w:t>
+      </w:r>
+      <w:proofErr w:type="spellStart"/>
+      <w:r>
+        <w:rPr>
+          <w:rFonts w:cs="Arial"/>
+          <w:b w:val="0"/>
+          <w:color w:val="FF0000"/>
+          <w:sz w:val="22"/>
+          <w:u w:val="none"/>
+        </w:rPr>
+        <w:t>title</w:t>
+      </w:r>
+      <w:proofErr w:type="spellEnd"/>
+      <w:r>
+        <w:rPr>
+          <w:rFonts w:cs="Arial"/>
+          <w:b w:val="0"/>
+          <w:color w:val="FF0000"/>
+          <w:sz w:val="22"/>
+          <w:u w:val="none"/>
+        </w:rPr>
+        <w:t xml:space="preserve"> 1, 2 ou 3 et la mise en page s’adapte directement] </w:t>
       </w:r>
     </w:p>
     <w:p>
@@ -5287,17 +5608,26 @@
         </w:rPr>
         <w:t xml:space="preserve">Des </w:t>
       </w:r>
+      <w:proofErr w:type="spellStart"/>
       <w:r>
         <w:rPr>
           <w:i/>
           <w:highlight w:val="yellow"/>
         </w:rPr>
-        <w:t>mock-up</w:t>
-      </w:r>
-      <w:r>
-        <w:rPr>
+        <w:t>mock</w:t>
+      </w:r>
+      <w:proofErr w:type="spellEnd"/>
+      <w:r>
+        <w:rPr>
+          <w:i/>
           <w:highlight w:val="yellow"/>
         </w:rPr>
+        <w:t>-up</w:t>
+      </w:r>
+      <w:r>
+        <w:rPr>
+          <w:highlight w:val="yellow"/>
+        </w:rPr>
         <w:t xml:space="preserve"> sont également présentés afin d’avoir un premier aperçu des pages du site Internet. Ils traduisent l’aspect visuel des fonctionnalités présentées par le diagramme FAST. Ils ne sont pas contractuels.</w:t>
       </w:r>
       <w:r>
@@ -5309,12 +5639,21 @@
         </w:rPr>
         <w:t xml:space="preserve">À Laisser/moduler si vous voulez faire des </w:t>
       </w:r>
+      <w:proofErr w:type="spellStart"/>
       <w:r>
         <w:rPr>
           <w:i/>
           <w:color w:val="FF0000"/>
         </w:rPr>
-        <w:t>mock up</w:t>
+        <w:t>mock</w:t>
+      </w:r>
+      <w:proofErr w:type="spellEnd"/>
+      <w:r>
+        <w:rPr>
+          <w:i/>
+          <w:color w:val="FF0000"/>
+        </w:rPr>
+        <w:t xml:space="preserve"> up</w:t>
       </w:r>
       <w:r>
         <w:rPr>
@@ -5331,11 +5670,13 @@
       </w:pPr>
       <w:bookmarkStart w:id="16" w:name="_Toc11328874"/>
       <w:bookmarkStart w:id="17" w:name="_Toc536802384"/>
+      <w:proofErr w:type="spellStart"/>
       <w:r>
         <w:t>Front-Office</w:t>
       </w:r>
       <w:bookmarkEnd w:id="16"/>
       <w:bookmarkEnd w:id="17"/>
+      <w:proofErr w:type="spellEnd"/>
     </w:p>
     <w:p>
       <w:pPr>
@@ -5354,8 +5695,13 @@
         <w:ind w:left="1701" w:hanging="567"/>
       </w:pPr>
       <w:r>
-        <w:t>Arborescence du Front-Office</w:t>
-      </w:r>
+        <w:t xml:space="preserve">Arborescence du </w:t>
+      </w:r>
+      <w:proofErr w:type="spellStart"/>
+      <w:r>
+        <w:t>Front-Office</w:t>
+      </w:r>
+      <w:proofErr w:type="spellEnd"/>
     </w:p>
     <w:p>
       <w:r>
@@ -5381,7 +5727,7 @@
             <wp:cNvGraphicFramePr/>
             <a:graphic xmlns:a="http://schemas.openxmlformats.org/drawingml/2006/main">
               <a:graphicData uri="http://schemas.openxmlformats.org/drawingml/2006/diagram">
-                <dgm:relIds xmlns:dgm="http://schemas.openxmlformats.org/drawingml/2006/diagram" xmlns:r="http://schemas.openxmlformats.org/officeDocument/2006/relationships" r:dm="rId32" r:lo="rId33" r:qs="rId34" r:cs="rId35"/>
+                <dgm:relIds xmlns:dgm="http://schemas.openxmlformats.org/drawingml/2006/diagram" xmlns:r="http://schemas.openxmlformats.org/officeDocument/2006/relationships" r:dm="rId35" r:lo="rId36" r:qs="rId37" r:cs="rId38"/>
               </a:graphicData>
             </a:graphic>
           </wp:anchor>
@@ -5393,12 +5739,21 @@
         </w:rPr>
         <w:t xml:space="preserve">Le </w:t>
       </w:r>
+      <w:proofErr w:type="spellStart"/>
       <w:r>
         <w:rPr>
           <w:i/>
           <w:highlight w:val="yellow"/>
         </w:rPr>
-        <w:t xml:space="preserve">Front-Office </w:t>
+        <w:t>Front-Office</w:t>
+      </w:r>
+      <w:proofErr w:type="spellEnd"/>
+      <w:r>
+        <w:rPr>
+          <w:i/>
+          <w:highlight w:val="yellow"/>
+        </w:rPr>
+        <w:t xml:space="preserve"> </w:t>
       </w:r>
       <w:r>
         <w:rPr>
@@ -5434,8 +5789,13 @@
       </w:pPr>
       <w:r>
         <w:lastRenderedPageBreak/>
-        <w:t>Header et footer</w:t>
-      </w:r>
+        <w:t xml:space="preserve">Header et </w:t>
+      </w:r>
+      <w:proofErr w:type="spellStart"/>
+      <w:r>
+        <w:t>footer</w:t>
+      </w:r>
+      <w:proofErr w:type="spellEnd"/>
     </w:p>
     <w:p>
       <w:pPr>
@@ -5473,7 +5833,7 @@
             <wp:cNvGraphicFramePr/>
             <a:graphic xmlns:a="http://schemas.openxmlformats.org/drawingml/2006/main">
               <a:graphicData uri="http://schemas.openxmlformats.org/drawingml/2006/diagram">
-                <dgm:relIds xmlns:dgm="http://schemas.openxmlformats.org/drawingml/2006/diagram" xmlns:r="http://schemas.openxmlformats.org/officeDocument/2006/relationships" r:dm="rId37" r:lo="rId38" r:qs="rId39" r:cs="rId40"/>
+                <dgm:relIds xmlns:dgm="http://schemas.openxmlformats.org/drawingml/2006/diagram" xmlns:r="http://schemas.openxmlformats.org/officeDocument/2006/relationships" r:dm="rId40" r:lo="rId41" r:qs="rId42" r:cs="rId43"/>
               </a:graphicData>
             </a:graphic>
           </wp:inline>
@@ -5593,13 +5953,23 @@
           <w:color w:val="FF0000"/>
         </w:rPr>
       </w:pPr>
+      <w:proofErr w:type="spellStart"/>
       <w:r>
         <w:rPr>
           <w:b/>
           <w:i/>
           <w:color w:val="FF0000"/>
         </w:rPr>
-        <w:t>Mock up.</w:t>
+        <w:t>Mock</w:t>
+      </w:r>
+      <w:proofErr w:type="spellEnd"/>
+      <w:r>
+        <w:rPr>
+          <w:b/>
+          <w:i/>
+          <w:color w:val="FF0000"/>
+        </w:rPr>
+        <w:t xml:space="preserve"> up.</w:t>
       </w:r>
     </w:p>
     <w:p>
@@ -5791,147 +6161,195 @@
           <w:rFonts w:cs="Arial"/>
           <w:szCs w:val="22"/>
         </w:rPr>
-        <w:t>{{mission</w:t>
-      </w:r>
+        <w:t>{{</w:t>
+      </w:r>
+      <w:proofErr w:type="spellStart"/>
       <w:r>
         <w:rPr>
           <w:rFonts w:cs="Arial"/>
           <w:szCs w:val="22"/>
         </w:rPr>
-        <w:t>.</w:t>
+        <w:t>mission</w:t>
       </w:r>
       <w:r>
         <w:rPr>
           <w:rFonts w:cs="Arial"/>
           <w:szCs w:val="22"/>
         </w:rPr>
-        <w:t>projectManager</w:t>
+        <w:t>.</w:t>
       </w:r>
       <w:r>
         <w:rPr>
           <w:rFonts w:cs="Arial"/>
           <w:szCs w:val="22"/>
         </w:rPr>
-        <w:t>.</w:t>
+        <w:t>projectManager</w:t>
       </w:r>
       <w:r>
         <w:rPr>
           <w:rFonts w:cs="Arial"/>
           <w:szCs w:val="22"/>
         </w:rPr>
-        <w:t>student</w:t>
+        <w:t>.</w:t>
       </w:r>
       <w:r>
         <w:rPr>
           <w:rFonts w:cs="Arial"/>
           <w:szCs w:val="22"/>
         </w:rPr>
-        <w:t>.</w:t>
+        <w:t>student</w:t>
       </w:r>
       <w:r>
         <w:rPr>
           <w:rFonts w:cs="Arial"/>
           <w:szCs w:val="22"/>
         </w:rPr>
-        <w:t>civility</w:t>
+        <w:t>.</w:t>
       </w:r>
       <w:r>
         <w:rPr>
           <w:rFonts w:cs="Arial"/>
           <w:szCs w:val="22"/>
         </w:rPr>
-        <w:t>.</w:t>
+        <w:t>civility</w:t>
       </w:r>
       <w:r>
         <w:rPr>
           <w:rFonts w:cs="Arial"/>
           <w:szCs w:val="22"/>
         </w:rPr>
-        <w:t>value}} {{mission</w:t>
+        <w:t>.</w:t>
       </w:r>
       <w:r>
         <w:rPr>
           <w:rFonts w:cs="Arial"/>
           <w:szCs w:val="22"/>
         </w:rPr>
-        <w:t>.</w:t>
-      </w:r>
+        <w:t>value</w:t>
+      </w:r>
+      <w:proofErr w:type="spellEnd"/>
       <w:r>
         <w:rPr>
           <w:rFonts w:cs="Arial"/>
           <w:szCs w:val="22"/>
         </w:rPr>
-        <w:t>projectManager</w:t>
-      </w:r>
+        <w:t>}} {{</w:t>
+      </w:r>
+      <w:proofErr w:type="spellStart"/>
       <w:r>
         <w:rPr>
           <w:rFonts w:cs="Arial"/>
           <w:szCs w:val="22"/>
         </w:rPr>
-        <w:t>.</w:t>
+        <w:t>mission</w:t>
       </w:r>
       <w:r>
         <w:rPr>
           <w:rFonts w:cs="Arial"/>
           <w:szCs w:val="22"/>
         </w:rPr>
-        <w:t>student</w:t>
+        <w:t>.</w:t>
       </w:r>
       <w:r>
         <w:rPr>
           <w:rFonts w:cs="Arial"/>
           <w:szCs w:val="22"/>
         </w:rPr>
-        <w:t>.</w:t>
+        <w:t>projectManager</w:t>
       </w:r>
       <w:r>
         <w:rPr>
           <w:rFonts w:cs="Arial"/>
           <w:szCs w:val="22"/>
         </w:rPr>
-        <w:t>firstName}} {{mission</w:t>
+        <w:t>.</w:t>
       </w:r>
       <w:r>
         <w:rPr>
           <w:rFonts w:cs="Arial"/>
           <w:szCs w:val="22"/>
         </w:rPr>
-        <w:t>.</w:t>
+        <w:t>student</w:t>
       </w:r>
       <w:r>
         <w:rPr>
           <w:rFonts w:cs="Arial"/>
           <w:szCs w:val="22"/>
         </w:rPr>
-        <w:t>projectManager</w:t>
+        <w:t>.</w:t>
       </w:r>
       <w:r>
         <w:rPr>
           <w:rFonts w:cs="Arial"/>
           <w:szCs w:val="22"/>
         </w:rPr>
-        <w:t>.</w:t>
-      </w:r>
+        <w:t>firstName</w:t>
+      </w:r>
+      <w:proofErr w:type="spellEnd"/>
       <w:r>
         <w:rPr>
           <w:rFonts w:cs="Arial"/>
           <w:szCs w:val="22"/>
         </w:rPr>
-        <w:t>student</w:t>
-      </w:r>
+        <w:t>}} {{</w:t>
+      </w:r>
+      <w:proofErr w:type="spellStart"/>
       <w:r>
         <w:rPr>
           <w:rFonts w:cs="Arial"/>
           <w:szCs w:val="22"/>
         </w:rPr>
-        <w:t>.</w:t>
+        <w:t>mission</w:t>
       </w:r>
       <w:r>
         <w:rPr>
           <w:rFonts w:cs="Arial"/>
           <w:szCs w:val="22"/>
         </w:rPr>
-        <w:t>lastName}} </w:t>
+        <w:t>.</w:t>
+      </w:r>
+      <w:r>
+        <w:rPr>
+          <w:rFonts w:cs="Arial"/>
+          <w:szCs w:val="22"/>
+        </w:rPr>
+        <w:t>projectManager</w:t>
+      </w:r>
+      <w:r>
+        <w:rPr>
+          <w:rFonts w:cs="Arial"/>
+          <w:szCs w:val="22"/>
+        </w:rPr>
+        <w:t>.</w:t>
+      </w:r>
+      <w:r>
+        <w:rPr>
+          <w:rFonts w:cs="Arial"/>
+          <w:szCs w:val="22"/>
+        </w:rPr>
+        <w:t>student</w:t>
+      </w:r>
+      <w:r>
+        <w:rPr>
+          <w:rFonts w:cs="Arial"/>
+          <w:szCs w:val="22"/>
+        </w:rPr>
+        <w:t>.</w:t>
+      </w:r>
+      <w:r>
+        <w:rPr>
+          <w:rFonts w:cs="Arial"/>
+          <w:szCs w:val="22"/>
+        </w:rPr>
+        <w:t>lastName</w:t>
+      </w:r>
+      <w:proofErr w:type="spellEnd"/>
+      <w:r>
+        <w:rPr>
+          <w:rFonts w:cs="Arial"/>
+          <w:szCs w:val="22"/>
+        </w:rPr>
+        <w:t>}} </w:t>
       </w:r>
       <w:r>
         <w:t>;</w:t>
@@ -6075,7 +6493,15 @@
         <w:t>Junior ISEP</w:t>
       </w:r>
       <w:r>
-        <w:t xml:space="preserve"> et a développé ses acquis grâce à diverses formations dispensées par la Confédération Nationale des Junior-Entreprises, BNP Paribas, Alten, EY et ENGIE.</w:t>
+        <w:t xml:space="preserve"> et a développé ses acquis grâce à diverses formations dispensées par la Confédération Nationale des Junior-Entreprises, BNP Paribas, </w:t>
+      </w:r>
+      <w:proofErr w:type="spellStart"/>
+      <w:r>
+        <w:t>Alten</w:t>
+      </w:r>
+      <w:proofErr w:type="spellEnd"/>
+      <w:r>
+        <w:t>, EY et ENGIE.</w:t>
       </w:r>
     </w:p>
     <w:p>
@@ -6087,147 +6513,195 @@
           <w:rFonts w:cs="Arial"/>
           <w:szCs w:val="22"/>
         </w:rPr>
-        <w:t>{{mission</w:t>
-      </w:r>
+        <w:t>{{</w:t>
+      </w:r>
+      <w:proofErr w:type="spellStart"/>
       <w:r>
         <w:rPr>
           <w:rFonts w:cs="Arial"/>
           <w:szCs w:val="22"/>
         </w:rPr>
-        <w:t>.</w:t>
+        <w:t>mission</w:t>
       </w:r>
       <w:r>
         <w:rPr>
           <w:rFonts w:cs="Arial"/>
           <w:szCs w:val="22"/>
         </w:rPr>
-        <w:t>projectManager</w:t>
+        <w:t>.</w:t>
       </w:r>
       <w:r>
         <w:rPr>
           <w:rFonts w:cs="Arial"/>
           <w:szCs w:val="22"/>
         </w:rPr>
-        <w:t>.</w:t>
+        <w:t>projectManager</w:t>
       </w:r>
       <w:r>
         <w:rPr>
           <w:rFonts w:cs="Arial"/>
           <w:szCs w:val="22"/>
         </w:rPr>
-        <w:t>student</w:t>
+        <w:t>.</w:t>
       </w:r>
       <w:r>
         <w:rPr>
           <w:rFonts w:cs="Arial"/>
           <w:szCs w:val="22"/>
         </w:rPr>
-        <w:t>.</w:t>
+        <w:t>student</w:t>
       </w:r>
       <w:r>
         <w:rPr>
           <w:rFonts w:cs="Arial"/>
           <w:szCs w:val="22"/>
         </w:rPr>
-        <w:t>civility</w:t>
+        <w:t>.</w:t>
       </w:r>
       <w:r>
         <w:rPr>
           <w:rFonts w:cs="Arial"/>
           <w:szCs w:val="22"/>
         </w:rPr>
-        <w:t>.</w:t>
+        <w:t>civility</w:t>
       </w:r>
       <w:r>
         <w:rPr>
           <w:rFonts w:cs="Arial"/>
           <w:szCs w:val="22"/>
         </w:rPr>
-        <w:t>value}} {{mission</w:t>
+        <w:t>.</w:t>
       </w:r>
       <w:r>
         <w:rPr>
           <w:rFonts w:cs="Arial"/>
           <w:szCs w:val="22"/>
         </w:rPr>
-        <w:t>.</w:t>
-      </w:r>
+        <w:t>value</w:t>
+      </w:r>
+      <w:proofErr w:type="spellEnd"/>
       <w:r>
         <w:rPr>
           <w:rFonts w:cs="Arial"/>
           <w:szCs w:val="22"/>
         </w:rPr>
-        <w:t>projectManager</w:t>
-      </w:r>
+        <w:t>}} {{</w:t>
+      </w:r>
+      <w:proofErr w:type="spellStart"/>
       <w:r>
         <w:rPr>
           <w:rFonts w:cs="Arial"/>
           <w:szCs w:val="22"/>
         </w:rPr>
-        <w:t>.</w:t>
+        <w:t>mission</w:t>
       </w:r>
       <w:r>
         <w:rPr>
           <w:rFonts w:cs="Arial"/>
           <w:szCs w:val="22"/>
         </w:rPr>
-        <w:t>student</w:t>
+        <w:t>.</w:t>
       </w:r>
       <w:r>
         <w:rPr>
           <w:rFonts w:cs="Arial"/>
           <w:szCs w:val="22"/>
         </w:rPr>
-        <w:t>.</w:t>
+        <w:t>projectManager</w:t>
       </w:r>
       <w:r>
         <w:rPr>
           <w:rFonts w:cs="Arial"/>
           <w:szCs w:val="22"/>
         </w:rPr>
-        <w:t>firstName}} {{mission</w:t>
+        <w:t>.</w:t>
       </w:r>
       <w:r>
         <w:rPr>
           <w:rFonts w:cs="Arial"/>
           <w:szCs w:val="22"/>
         </w:rPr>
-        <w:t>.</w:t>
+        <w:t>student</w:t>
       </w:r>
       <w:r>
         <w:rPr>
           <w:rFonts w:cs="Arial"/>
           <w:szCs w:val="22"/>
         </w:rPr>
-        <w:t>projectManager</w:t>
+        <w:t>.</w:t>
       </w:r>
       <w:r>
         <w:rPr>
           <w:rFonts w:cs="Arial"/>
           <w:szCs w:val="22"/>
         </w:rPr>
-        <w:t>.</w:t>
-      </w:r>
+        <w:t>firstName</w:t>
+      </w:r>
+      <w:proofErr w:type="spellEnd"/>
       <w:r>
         <w:rPr>
           <w:rFonts w:cs="Arial"/>
           <w:szCs w:val="22"/>
         </w:rPr>
-        <w:t>student</w:t>
-      </w:r>
+        <w:t>}} {{</w:t>
+      </w:r>
+      <w:proofErr w:type="spellStart"/>
       <w:r>
         <w:rPr>
           <w:rFonts w:cs="Arial"/>
           <w:szCs w:val="22"/>
         </w:rPr>
-        <w:t>.</w:t>
+        <w:t>mission</w:t>
       </w:r>
       <w:r>
         <w:rPr>
           <w:rFonts w:cs="Arial"/>
           <w:szCs w:val="22"/>
         </w:rPr>
-        <w:t>lastName}} </w:t>
+        <w:t>.</w:t>
+      </w:r>
+      <w:r>
+        <w:rPr>
+          <w:rFonts w:cs="Arial"/>
+          <w:szCs w:val="22"/>
+        </w:rPr>
+        <w:t>projectManager</w:t>
+      </w:r>
+      <w:r>
+        <w:rPr>
+          <w:rFonts w:cs="Arial"/>
+          <w:szCs w:val="22"/>
+        </w:rPr>
+        <w:t>.</w:t>
+      </w:r>
+      <w:r>
+        <w:rPr>
+          <w:rFonts w:cs="Arial"/>
+          <w:szCs w:val="22"/>
+        </w:rPr>
+        <w:t>student</w:t>
+      </w:r>
+      <w:r>
+        <w:rPr>
+          <w:rFonts w:cs="Arial"/>
+          <w:szCs w:val="22"/>
+        </w:rPr>
+        <w:t>.</w:t>
+      </w:r>
+      <w:r>
+        <w:rPr>
+          <w:rFonts w:cs="Arial"/>
+          <w:szCs w:val="22"/>
+        </w:rPr>
+        <w:t>lastName</w:t>
+      </w:r>
+      <w:proofErr w:type="spellEnd"/>
+      <w:r>
+        <w:rPr>
+          <w:rFonts w:cs="Arial"/>
+          <w:szCs w:val="22"/>
+        </w:rPr>
+        <w:t>}} </w:t>
       </w:r>
       <w:r>
         <w:rPr>
@@ -6284,15 +6758,16 @@
           <w:szCs w:val="22"/>
           <w:lang w:val="en-US"/>
         </w:rPr>
-        <w:t>{{mission</w:t>
-      </w:r>
+        <w:t>{{</w:t>
+      </w:r>
+      <w:proofErr w:type="spellStart"/>
       <w:r>
         <w:rPr>
           <w:rFonts w:cs="Arial"/>
           <w:szCs w:val="22"/>
           <w:lang w:val="en-US"/>
         </w:rPr>
-        <w:t>.</w:t>
+        <w:t>mission</w:t>
       </w:r>
       <w:r>
         <w:rPr>
@@ -6300,7 +6775,7 @@
           <w:szCs w:val="22"/>
           <w:lang w:val="en-US"/>
         </w:rPr>
-        <w:t>projectManager</w:t>
+        <w:t>.</w:t>
       </w:r>
       <w:r>
         <w:rPr>
@@ -6308,7 +6783,7 @@
           <w:szCs w:val="22"/>
           <w:lang w:val="en-US"/>
         </w:rPr>
-        <w:t>.</w:t>
+        <w:t>projectManager</w:t>
       </w:r>
       <w:r>
         <w:rPr>
@@ -6316,7 +6791,7 @@
           <w:szCs w:val="22"/>
           <w:lang w:val="en-US"/>
         </w:rPr>
-        <w:t>student</w:t>
+        <w:t>.</w:t>
       </w:r>
       <w:r>
         <w:rPr>
@@ -6324,7 +6799,7 @@
           <w:szCs w:val="22"/>
           <w:lang w:val="en-US"/>
         </w:rPr>
-        <w:t>.</w:t>
+        <w:t>student</w:t>
       </w:r>
       <w:r>
         <w:rPr>
@@ -6332,7 +6807,24 @@
           <w:szCs w:val="22"/>
           <w:lang w:val="en-US"/>
         </w:rPr>
-        <w:t>mail}}</w:t>
+        <w:t>.</w:t>
+      </w:r>
+      <w:r>
+        <w:rPr>
+          <w:rFonts w:cs="Arial"/>
+          <w:szCs w:val="22"/>
+          <w:lang w:val="en-US"/>
+        </w:rPr>
+        <w:t>mail</w:t>
+      </w:r>
+      <w:proofErr w:type="spellEnd"/>
+      <w:r>
+        <w:rPr>
+          <w:rFonts w:cs="Arial"/>
+          <w:szCs w:val="22"/>
+          <w:lang w:val="en-US"/>
+        </w:rPr>
+        <w:t>}}</w:t>
       </w:r>
       <w:r>
         <w:rPr>
@@ -6395,6 +6887,7 @@
       <w:r>
         <w:t xml:space="preserve"> avec les </w:t>
       </w:r>
+      <w:proofErr w:type="spellStart"/>
       <w:r>
         <w:rPr>
           <w:i/>
@@ -6402,12 +6895,14 @@
         </w:rPr>
         <w:t>frameworks</w:t>
       </w:r>
+      <w:proofErr w:type="spellEnd"/>
       <w:r>
         <w:rPr>
           <w:highlight w:val="yellow"/>
         </w:rPr>
         <w:t xml:space="preserve"> </w:t>
       </w:r>
+      <w:proofErr w:type="spellStart"/>
       <w:r>
         <w:rPr>
           <w:b/>
@@ -6415,6 +6910,7 @@
         </w:rPr>
         <w:t>React</w:t>
       </w:r>
+      <w:proofErr w:type="spellEnd"/>
       <w:r>
         <w:rPr>
           <w:smallCaps/>
@@ -6428,6 +6924,7 @@
         </w:rPr>
         <w:t xml:space="preserve">et </w:t>
       </w:r>
+      <w:proofErr w:type="spellStart"/>
       <w:r>
         <w:rPr>
           <w:b/>
@@ -6435,6 +6932,7 @@
         </w:rPr>
         <w:t>Spring</w:t>
       </w:r>
+      <w:proofErr w:type="spellEnd"/>
       <w:r>
         <w:rPr>
           <w:highlight w:val="yellow"/>
@@ -6543,8 +7041,13 @@
       </w:pPr>
       <w:bookmarkStart w:id="37" w:name="_Toc11328882"/>
       <w:bookmarkStart w:id="38" w:name="_Toc536802392"/>
-      <w:r>
-        <w:t>Eléments à fournir par le client</w:t>
+      <w:proofErr w:type="spellStart"/>
+      <w:r>
+        <w:t>Eléments</w:t>
+      </w:r>
+      <w:proofErr w:type="spellEnd"/>
+      <w:r>
+        <w:t xml:space="preserve"> à fournir par le client</w:t>
       </w:r>
       <w:bookmarkEnd w:id="37"/>
       <w:bookmarkEnd w:id="38"/>
@@ -6834,6 +7337,7 @@
         </w:rPr>
         <w:br/>
       </w:r>
+      <w:proofErr w:type="spellStart"/>
       <w:r>
         <w:rPr>
           <w:b/>
@@ -6842,6 +7346,7 @@
         </w:rPr>
         <w:t>Front-Office</w:t>
       </w:r>
+      <w:proofErr w:type="spellEnd"/>
       <w:r>
         <w:rPr>
           <w:b/>
@@ -7133,7 +7638,21 @@
         <w:rPr>
           <w:rFonts w:eastAsia="Arial" w:cs="Arial"/>
         </w:rPr>
-        <w:t>: Jour Etude Homme.</w:t>
+        <w:t xml:space="preserve">: Jour </w:t>
+      </w:r>
+      <w:proofErr w:type="spellStart"/>
+      <w:r>
+        <w:rPr>
+          <w:rFonts w:eastAsia="Arial" w:cs="Arial"/>
+        </w:rPr>
+        <w:t>Etude</w:t>
+      </w:r>
+      <w:proofErr w:type="spellEnd"/>
+      <w:r>
+        <w:rPr>
+          <w:rFonts w:eastAsia="Arial" w:cs="Arial"/>
+        </w:rPr>
+        <w:t xml:space="preserve"> Homme.</w:t>
       </w:r>
     </w:p>
     <w:p>
@@ -7297,81 +7816,68 @@
           <w:highlight w:val="yellow"/>
         </w:rPr>
       </w:pPr>
+      <w:proofErr w:type="spellStart"/>
       <w:r>
         <w:rPr>
           <w:rFonts w:eastAsia="Arial" w:cs="Arial"/>
           <w:b/>
           <w:highlight w:val="yellow"/>
         </w:rPr>
-        <w:t>Front-Office </w:t>
-      </w:r>
-      <w:r>
-        <w:rPr>
-          <w:rFonts w:eastAsia="Arial" w:cs="Arial"/>
-          <w:highlight w:val="yellow"/>
-        </w:rPr>
-        <w:t>: Partie publique du site Internet visible par tous les internautes.</w:t>
-      </w:r>
-    </w:p>
-    <w:p>
-      <w:pPr>
-        <w:rPr>
-          <w:rFonts w:eastAsia="Arial" w:cs="Arial"/>
-          <w:highlight w:val="yellow"/>
-        </w:rPr>
-      </w:pPr>
+        <w:t>Front-Office</w:t>
+      </w:r>
+      <w:proofErr w:type="spellEnd"/>
       <w:r>
         <w:rPr>
           <w:rFonts w:eastAsia="Arial" w:cs="Arial"/>
           <w:b/>
           <w:highlight w:val="yellow"/>
         </w:rPr>
-        <w:t xml:space="preserve">Back-End : </w:t>
+        <w:t> </w:t>
       </w:r>
       <w:r>
         <w:rPr>
           <w:rFonts w:eastAsia="Arial" w:cs="Arial"/>
           <w:highlight w:val="yellow"/>
         </w:rPr>
-        <w:t xml:space="preserve">Représente l’ensemble des technologies utilisées sur le serveur pour interagir avec une base de données et éventuellement un </w:t>
-      </w:r>
+        <w:t>: Partie publique du site Internet visible par tous les internautes.</w:t>
+      </w:r>
+    </w:p>
+    <w:p>
+      <w:pPr>
+        <w:rPr>
+          <w:rFonts w:eastAsia="Arial" w:cs="Arial"/>
+          <w:highlight w:val="yellow"/>
+        </w:rPr>
+      </w:pPr>
       <w:r>
         <w:rPr>
           <w:rFonts w:eastAsia="Arial" w:cs="Arial"/>
           <w:b/>
           <w:highlight w:val="yellow"/>
         </w:rPr>
-        <w:t>Front-End</w:t>
+        <w:t xml:space="preserve">Back-End : </w:t>
       </w:r>
       <w:r>
         <w:rPr>
           <w:rFonts w:eastAsia="Arial" w:cs="Arial"/>
           <w:highlight w:val="yellow"/>
         </w:rPr>
-        <w:t>.</w:t>
-      </w:r>
-    </w:p>
-    <w:p>
-      <w:pPr>
-        <w:rPr>
-          <w:rFonts w:eastAsia="Arial" w:cs="Arial"/>
-          <w:highlight w:val="yellow"/>
-        </w:rPr>
-      </w:pPr>
+        <w:t xml:space="preserve">Représente l’ensemble des technologies utilisées sur le serveur pour interagir avec une base de données et éventuellement un </w:t>
+      </w:r>
       <w:r>
         <w:rPr>
           <w:rFonts w:eastAsia="Arial" w:cs="Arial"/>
           <w:b/>
           <w:highlight w:val="yellow"/>
         </w:rPr>
-        <w:t>Front-End </w:t>
+        <w:t>Front-End</w:t>
       </w:r>
       <w:r>
         <w:rPr>
           <w:rFonts w:eastAsia="Arial" w:cs="Arial"/>
           <w:highlight w:val="yellow"/>
         </w:rPr>
-        <w:t>: Représente l’ensemble des technologies compilées sur la machine client qui permettent l’affichage d’une page Internet sur un navigateur de recherche.</w:t>
+        <w:t>.</w:t>
       </w:r>
     </w:p>
     <w:p>
@@ -7387,14 +7893,14 @@
           <w:b/>
           <w:highlight w:val="yellow"/>
         </w:rPr>
-        <w:t>Design pattern </w:t>
+        <w:t>Front-End </w:t>
       </w:r>
       <w:r>
         <w:rPr>
           <w:rFonts w:eastAsia="Arial" w:cs="Arial"/>
           <w:highlight w:val="yellow"/>
         </w:rPr>
-        <w:t>: Architecture d’un projet informatique.</w:t>
+        <w:t>: Représente l’ensemble des technologies compilées sur la machine client qui permettent l’affichage d’une page Internet sur un navigateur de recherche.</w:t>
       </w:r>
     </w:p>
     <w:p>
@@ -7404,6 +7910,30 @@
           <w:highlight w:val="yellow"/>
         </w:rPr>
       </w:pPr>
+      <w:r>
+        <w:rPr>
+          <w:rFonts w:eastAsia="Arial" w:cs="Arial"/>
+          <w:b/>
+          <w:highlight w:val="yellow"/>
+        </w:rPr>
+        <w:t>Design pattern </w:t>
+      </w:r>
+      <w:r>
+        <w:rPr>
+          <w:rFonts w:eastAsia="Arial" w:cs="Arial"/>
+          <w:highlight w:val="yellow"/>
+        </w:rPr>
+        <w:t>: Architecture d’un projet informatique.</w:t>
+      </w:r>
+    </w:p>
+    <w:p>
+      <w:pPr>
+        <w:rPr>
+          <w:rFonts w:eastAsia="Arial" w:cs="Arial"/>
+          <w:highlight w:val="yellow"/>
+        </w:rPr>
+      </w:pPr>
+      <w:proofErr w:type="spellStart"/>
       <w:r>
         <w:rPr>
           <w:rFonts w:eastAsia="Arial" w:cs="Arial"/>
@@ -7413,6 +7943,7 @@
         </w:rPr>
         <w:t>Symfony</w:t>
       </w:r>
+      <w:proofErr w:type="spellEnd"/>
       <w:r>
         <w:rPr>
           <w:rFonts w:eastAsia="Arial" w:cs="Arial"/>
@@ -7496,214 +8027,9 @@
           <w:smallCaps/>
           <w:highlight w:val="yellow"/>
         </w:rPr>
-        <w:t xml:space="preserve">Google Maps : </w:t>
-      </w:r>
-      <w:r>
-        <w:rPr>
-          <w:rFonts w:eastAsia="Arial" w:cs="Arial"/>
-          <w:highlight w:val="yellow"/>
-        </w:rPr>
-        <w:t>Web service de cartographie.</w:t>
-      </w:r>
-    </w:p>
-    <w:p>
-      <w:pPr>
-        <w:rPr>
-          <w:rFonts w:eastAsia="Arial" w:cs="Arial"/>
-          <w:highlight w:val="yellow"/>
-        </w:rPr>
-      </w:pPr>
-      <w:r>
-        <w:rPr>
-          <w:rFonts w:eastAsia="Arial" w:cs="Arial"/>
-          <w:b/>
-          <w:highlight w:val="yellow"/>
-        </w:rPr>
-        <w:t>Progiciel </w:t>
-      </w:r>
-      <w:r>
-        <w:rPr>
-          <w:rFonts w:eastAsia="Arial" w:cs="Arial"/>
-          <w:highlight w:val="yellow"/>
-        </w:rPr>
-        <w:t>: Un progiciel (mot-valise, contraction de produit et logiciel) est un logiciel applicatif généraliste aux multiples fonctions, composé d'un ensemble de programmes paramétrables et destinés à être utilisés simultanément par plusieurs personnes.</w:t>
-      </w:r>
-    </w:p>
-    <w:p>
-      <w:pPr>
-        <w:rPr>
-          <w:rFonts w:eastAsia="Arial" w:cs="Arial"/>
-          <w:highlight w:val="yellow"/>
-        </w:rPr>
-      </w:pPr>
-      <w:r>
-        <w:rPr>
-          <w:rFonts w:eastAsia="Arial" w:cs="Arial"/>
-          <w:b/>
-          <w:highlight w:val="yellow"/>
-        </w:rPr>
-        <w:lastRenderedPageBreak/>
-        <w:t>WebRTC </w:t>
-      </w:r>
-      <w:r>
-        <w:rPr>
-          <w:rFonts w:eastAsia="Arial" w:cs="Arial"/>
-          <w:highlight w:val="yellow"/>
-        </w:rPr>
-        <w:t>:</w:t>
-      </w:r>
-      <w:r>
-        <w:rPr>
-          <w:rFonts w:eastAsia="Arial" w:cs="Arial"/>
-          <w:b/>
-          <w:highlight w:val="yellow"/>
-        </w:rPr>
-        <w:t xml:space="preserve"> </w:t>
-      </w:r>
-      <w:r>
-        <w:rPr>
-          <w:rFonts w:eastAsia="Arial" w:cs="Arial"/>
-          <w:highlight w:val="yellow"/>
-        </w:rPr>
-        <w:t>(</w:t>
-      </w:r>
-      <w:r>
-        <w:rPr>
-          <w:rFonts w:eastAsia="Arial" w:cs="Arial"/>
-          <w:i/>
-          <w:highlight w:val="yellow"/>
-        </w:rPr>
-        <w:t>Web Real-Time Communication</w:t>
-      </w:r>
-      <w:r>
-        <w:rPr>
-          <w:rFonts w:eastAsia="Arial" w:cs="Arial"/>
-          <w:highlight w:val="yellow"/>
-        </w:rPr>
-        <w:t xml:space="preserve">, littéralement « communication en temps réel pour le Web ») est une interface de programmation (API) </w:t>
-      </w:r>
-      <w:r>
-        <w:rPr>
-          <w:rFonts w:eastAsia="Arial" w:cs="Arial"/>
-          <w:smallCaps/>
-          <w:highlight w:val="yellow"/>
-        </w:rPr>
-        <w:t>JavaScript</w:t>
-      </w:r>
-      <w:r>
-        <w:rPr>
-          <w:rFonts w:eastAsia="Arial" w:cs="Arial"/>
-          <w:highlight w:val="yellow"/>
-        </w:rPr>
-        <w:t>. C'est un canevas logiciel avec des implémentations précoces dans différents navigateurs web pour permettre une communication en temps réel. Le but du WebRTC est de lier des applications comme la voix sur IP, le partage de fichiers en pair à pair en s'affranchissant des modules d'extensions propriétaires jusqu'alors nécessaires.</w:t>
-      </w:r>
-    </w:p>
-    <w:p>
-      <w:pPr>
-        <w:rPr>
-          <w:rFonts w:eastAsia="Arial" w:cs="Arial"/>
-          <w:highlight w:val="yellow"/>
-        </w:rPr>
-      </w:pPr>
-      <w:r>
-        <w:rPr>
-          <w:rFonts w:eastAsia="Arial" w:cs="Arial"/>
-          <w:b/>
-          <w:highlight w:val="yellow"/>
-        </w:rPr>
-        <w:t>IP</w:t>
-      </w:r>
-      <w:r>
-        <w:rPr>
-          <w:rFonts w:eastAsia="Arial" w:cs="Arial"/>
-          <w:highlight w:val="yellow"/>
-        </w:rPr>
-        <w:t xml:space="preserve"> : Une adresse IP (avec IP pour </w:t>
-      </w:r>
-      <w:r>
-        <w:rPr>
-          <w:rFonts w:eastAsia="Arial" w:cs="Arial"/>
-          <w:i/>
-          <w:highlight w:val="yellow"/>
-        </w:rPr>
-        <w:t>Internet Protocol)</w:t>
-      </w:r>
-      <w:r>
-        <w:rPr>
-          <w:rFonts w:eastAsia="Arial" w:cs="Arial"/>
-          <w:highlight w:val="yellow"/>
-        </w:rPr>
-        <w:t xml:space="preserve"> est un numéro d'identification qui est attribué de façon permanente ou provisoire à chaque appareil connecté à un réseau informatique utilisant l'Internet Protocol. L'adresse IP est à la base du système d'acheminement (le routage) des messages sur Internet.</w:t>
-      </w:r>
-    </w:p>
-    <w:p>
-      <w:pPr>
-        <w:rPr>
-          <w:rFonts w:eastAsia="Arial" w:cs="Arial"/>
-          <w:highlight w:val="yellow"/>
-        </w:rPr>
-      </w:pPr>
-      <w:r>
-        <w:rPr>
-          <w:rFonts w:eastAsia="Arial" w:cs="Arial"/>
-          <w:b/>
-          <w:highlight w:val="yellow"/>
-        </w:rPr>
-        <w:t>Socket </w:t>
-      </w:r>
-      <w:r>
-        <w:rPr>
-          <w:rFonts w:eastAsia="Arial" w:cs="Arial"/>
-          <w:highlight w:val="yellow"/>
-        </w:rPr>
-        <w:t xml:space="preserve">: Un </w:t>
-      </w:r>
-      <w:r>
-        <w:rPr>
-          <w:rFonts w:eastAsia="Arial" w:cs="Arial"/>
-          <w:i/>
-          <w:highlight w:val="yellow"/>
-        </w:rPr>
-        <w:t>Socket</w:t>
-      </w:r>
-      <w:r>
-        <w:rPr>
-          <w:rFonts w:eastAsia="Arial" w:cs="Arial"/>
-          <w:highlight w:val="yellow"/>
-        </w:rPr>
-        <w:t xml:space="preserve"> (de l'anglais ; on trouve également parfois l'appellation « réceptacle de processeur ») est un connecteur utilisé pour interfacer un processeur avec une carte mère.</w:t>
-      </w:r>
-    </w:p>
-    <w:p>
-      <w:pPr>
-        <w:rPr>
-          <w:rFonts w:eastAsia="Arial" w:cs="Arial"/>
-          <w:highlight w:val="yellow"/>
-        </w:rPr>
-      </w:pPr>
-      <w:r>
-        <w:rPr>
-          <w:rFonts w:eastAsia="Arial" w:cs="Arial"/>
-          <w:b/>
-          <w:highlight w:val="yellow"/>
-        </w:rPr>
-        <w:t>Umbrello</w:t>
-      </w:r>
-      <w:r>
-        <w:rPr>
-          <w:rFonts w:eastAsia="Arial" w:cs="Arial"/>
-          <w:highlight w:val="yellow"/>
-        </w:rPr>
-        <w:t> : Umbrello UML Modeller est un logiciel libre de modélisation UML disponible en natif sous Unix et faisant partie de l'environnement de bureau KDE.</w:t>
-      </w:r>
-    </w:p>
-    <w:p>
-      <w:pPr>
-        <w:rPr>
-          <w:rFonts w:eastAsia="Arial" w:cs="Arial"/>
-          <w:highlight w:val="yellow"/>
-        </w:rPr>
-      </w:pPr>
+        <w:t xml:space="preserve">Google </w:t>
+      </w:r>
+      <w:proofErr w:type="spellStart"/>
       <w:r>
         <w:rPr>
           <w:rFonts w:eastAsia="Arial" w:cs="Arial"/>
@@ -7711,16 +8037,9 @@
           <w:smallCaps/>
           <w:highlight w:val="yellow"/>
         </w:rPr>
-        <w:t>Shell </w:t>
-      </w:r>
-      <w:r>
-        <w:rPr>
-          <w:rFonts w:eastAsia="Arial" w:cs="Arial"/>
-          <w:smallCaps/>
-          <w:highlight w:val="yellow"/>
-        </w:rPr>
-        <w:t>:</w:t>
-      </w:r>
+        <w:t>Maps</w:t>
+      </w:r>
+      <w:proofErr w:type="spellEnd"/>
       <w:r>
         <w:rPr>
           <w:rFonts w:eastAsia="Arial" w:cs="Arial"/>
@@ -7728,15 +8047,274 @@
           <w:smallCaps/>
           <w:highlight w:val="yellow"/>
         </w:rPr>
-        <w:t xml:space="preserve"> </w:t>
+        <w:t xml:space="preserve"> : </w:t>
       </w:r>
       <w:r>
         <w:rPr>
           <w:rFonts w:eastAsia="Arial" w:cs="Arial"/>
           <w:highlight w:val="yellow"/>
         </w:rPr>
-        <w:t xml:space="preserve">Un script Shell est un programme informatique développé pour fonctionner dans un </w:t>
-      </w:r>
+        <w:t>Web service de cartographie.</w:t>
+      </w:r>
+    </w:p>
+    <w:p>
+      <w:pPr>
+        <w:rPr>
+          <w:rFonts w:eastAsia="Arial" w:cs="Arial"/>
+          <w:highlight w:val="yellow"/>
+        </w:rPr>
+      </w:pPr>
+      <w:r>
+        <w:rPr>
+          <w:rFonts w:eastAsia="Arial" w:cs="Arial"/>
+          <w:b/>
+          <w:highlight w:val="yellow"/>
+        </w:rPr>
+        <w:t>Progiciel </w:t>
+      </w:r>
+      <w:r>
+        <w:rPr>
+          <w:rFonts w:eastAsia="Arial" w:cs="Arial"/>
+          <w:highlight w:val="yellow"/>
+        </w:rPr>
+        <w:t>: Un progiciel (mot-valise, contraction de produit et logiciel) est un logiciel applicatif généraliste aux multiples fonctions, composé d'un ensemble de programmes paramétrables et destinés à être utilisés simultanément par plusieurs personnes.</w:t>
+      </w:r>
+    </w:p>
+    <w:p>
+      <w:pPr>
+        <w:rPr>
+          <w:rFonts w:eastAsia="Arial" w:cs="Arial"/>
+          <w:highlight w:val="yellow"/>
+        </w:rPr>
+      </w:pPr>
+      <w:proofErr w:type="spellStart"/>
+      <w:r>
+        <w:rPr>
+          <w:rFonts w:eastAsia="Arial" w:cs="Arial"/>
+          <w:b/>
+          <w:highlight w:val="yellow"/>
+        </w:rPr>
+        <w:lastRenderedPageBreak/>
+        <w:t>WebRTC</w:t>
+      </w:r>
+      <w:proofErr w:type="spellEnd"/>
+      <w:r>
+        <w:rPr>
+          <w:rFonts w:eastAsia="Arial" w:cs="Arial"/>
+          <w:b/>
+          <w:highlight w:val="yellow"/>
+        </w:rPr>
+        <w:t> </w:t>
+      </w:r>
+      <w:r>
+        <w:rPr>
+          <w:rFonts w:eastAsia="Arial" w:cs="Arial"/>
+          <w:highlight w:val="yellow"/>
+        </w:rPr>
+        <w:t>:</w:t>
+      </w:r>
+      <w:r>
+        <w:rPr>
+          <w:rFonts w:eastAsia="Arial" w:cs="Arial"/>
+          <w:b/>
+          <w:highlight w:val="yellow"/>
+        </w:rPr>
+        <w:t xml:space="preserve"> </w:t>
+      </w:r>
+      <w:r>
+        <w:rPr>
+          <w:rFonts w:eastAsia="Arial" w:cs="Arial"/>
+          <w:highlight w:val="yellow"/>
+        </w:rPr>
+        <w:t>(</w:t>
+      </w:r>
+      <w:r>
+        <w:rPr>
+          <w:rFonts w:eastAsia="Arial" w:cs="Arial"/>
+          <w:i/>
+          <w:highlight w:val="yellow"/>
+        </w:rPr>
+        <w:t>Web Real-Time Communication</w:t>
+      </w:r>
+      <w:r>
+        <w:rPr>
+          <w:rFonts w:eastAsia="Arial" w:cs="Arial"/>
+          <w:highlight w:val="yellow"/>
+        </w:rPr>
+        <w:t xml:space="preserve">, littéralement « communication en temps réel pour le Web ») est une interface de programmation (API) </w:t>
+      </w:r>
+      <w:r>
+        <w:rPr>
+          <w:rFonts w:eastAsia="Arial" w:cs="Arial"/>
+          <w:smallCaps/>
+          <w:highlight w:val="yellow"/>
+        </w:rPr>
+        <w:t>JavaScript</w:t>
+      </w:r>
+      <w:r>
+        <w:rPr>
+          <w:rFonts w:eastAsia="Arial" w:cs="Arial"/>
+          <w:highlight w:val="yellow"/>
+        </w:rPr>
+        <w:t xml:space="preserve">. C'est un canevas logiciel avec des implémentations précoces dans différents navigateurs web pour permettre une communication en temps réel. Le but du </w:t>
+      </w:r>
+      <w:proofErr w:type="spellStart"/>
+      <w:r>
+        <w:rPr>
+          <w:rFonts w:eastAsia="Arial" w:cs="Arial"/>
+          <w:highlight w:val="yellow"/>
+        </w:rPr>
+        <w:t>WebRTC</w:t>
+      </w:r>
+      <w:proofErr w:type="spellEnd"/>
+      <w:r>
+        <w:rPr>
+          <w:rFonts w:eastAsia="Arial" w:cs="Arial"/>
+          <w:highlight w:val="yellow"/>
+        </w:rPr>
+        <w:t xml:space="preserve"> est de lier des applications comme la voix sur IP, le partage de fichiers en pair à pair en s'affranchissant des modules d'extensions propriétaires jusqu'alors nécessaires.</w:t>
+      </w:r>
+    </w:p>
+    <w:p>
+      <w:pPr>
+        <w:rPr>
+          <w:rFonts w:eastAsia="Arial" w:cs="Arial"/>
+          <w:highlight w:val="yellow"/>
+        </w:rPr>
+      </w:pPr>
+      <w:r>
+        <w:rPr>
+          <w:rFonts w:eastAsia="Arial" w:cs="Arial"/>
+          <w:b/>
+          <w:highlight w:val="yellow"/>
+        </w:rPr>
+        <w:t>IP</w:t>
+      </w:r>
+      <w:r>
+        <w:rPr>
+          <w:rFonts w:eastAsia="Arial" w:cs="Arial"/>
+          <w:highlight w:val="yellow"/>
+        </w:rPr>
+        <w:t xml:space="preserve"> : Une adresse IP (avec IP pour </w:t>
+      </w:r>
+      <w:r>
+        <w:rPr>
+          <w:rFonts w:eastAsia="Arial" w:cs="Arial"/>
+          <w:i/>
+          <w:highlight w:val="yellow"/>
+        </w:rPr>
+        <w:t>Internet Protocol)</w:t>
+      </w:r>
+      <w:r>
+        <w:rPr>
+          <w:rFonts w:eastAsia="Arial" w:cs="Arial"/>
+          <w:highlight w:val="yellow"/>
+        </w:rPr>
+        <w:t xml:space="preserve"> est un numéro d'identification qui est attribué de façon permanente ou provisoire à chaque appareil connecté à un réseau informatique utilisant l'Internet Protocol. L'adresse IP est à la base du système d'acheminement (le routage) des messages sur Internet.</w:t>
+      </w:r>
+    </w:p>
+    <w:p>
+      <w:pPr>
+        <w:rPr>
+          <w:rFonts w:eastAsia="Arial" w:cs="Arial"/>
+          <w:highlight w:val="yellow"/>
+        </w:rPr>
+      </w:pPr>
+      <w:r>
+        <w:rPr>
+          <w:rFonts w:eastAsia="Arial" w:cs="Arial"/>
+          <w:b/>
+          <w:highlight w:val="yellow"/>
+        </w:rPr>
+        <w:t>Socket </w:t>
+      </w:r>
+      <w:r>
+        <w:rPr>
+          <w:rFonts w:eastAsia="Arial" w:cs="Arial"/>
+          <w:highlight w:val="yellow"/>
+        </w:rPr>
+        <w:t xml:space="preserve">: Un </w:t>
+      </w:r>
+      <w:r>
+        <w:rPr>
+          <w:rFonts w:eastAsia="Arial" w:cs="Arial"/>
+          <w:i/>
+          <w:highlight w:val="yellow"/>
+        </w:rPr>
+        <w:t>Socket</w:t>
+      </w:r>
+      <w:r>
+        <w:rPr>
+          <w:rFonts w:eastAsia="Arial" w:cs="Arial"/>
+          <w:highlight w:val="yellow"/>
+        </w:rPr>
+        <w:t xml:space="preserve"> (de l'anglais ; on trouve également parfois l'appellation « réceptacle de processeur ») est un connecteur utilisé pour interfacer un processeur avec une carte mère.</w:t>
+      </w:r>
+    </w:p>
+    <w:p>
+      <w:pPr>
+        <w:rPr>
+          <w:rFonts w:eastAsia="Arial" w:cs="Arial"/>
+          <w:highlight w:val="yellow"/>
+        </w:rPr>
+      </w:pPr>
+      <w:proofErr w:type="spellStart"/>
+      <w:r>
+        <w:rPr>
+          <w:rFonts w:eastAsia="Arial" w:cs="Arial"/>
+          <w:b/>
+          <w:highlight w:val="yellow"/>
+        </w:rPr>
+        <w:t>Umbrello</w:t>
+      </w:r>
+      <w:proofErr w:type="spellEnd"/>
+      <w:r>
+        <w:rPr>
+          <w:rFonts w:eastAsia="Arial" w:cs="Arial"/>
+          <w:highlight w:val="yellow"/>
+        </w:rPr>
+        <w:t xml:space="preserve"> : </w:t>
+      </w:r>
+      <w:proofErr w:type="spellStart"/>
+      <w:r>
+        <w:rPr>
+          <w:rFonts w:eastAsia="Arial" w:cs="Arial"/>
+          <w:highlight w:val="yellow"/>
+        </w:rPr>
+        <w:t>Umbrello</w:t>
+      </w:r>
+      <w:proofErr w:type="spellEnd"/>
+      <w:r>
+        <w:rPr>
+          <w:rFonts w:eastAsia="Arial" w:cs="Arial"/>
+          <w:highlight w:val="yellow"/>
+        </w:rPr>
+        <w:t xml:space="preserve"> UML </w:t>
+      </w:r>
+      <w:proofErr w:type="spellStart"/>
+      <w:r>
+        <w:rPr>
+          <w:rFonts w:eastAsia="Arial" w:cs="Arial"/>
+          <w:highlight w:val="yellow"/>
+        </w:rPr>
+        <w:t>Modeller</w:t>
+      </w:r>
+      <w:proofErr w:type="spellEnd"/>
+      <w:r>
+        <w:rPr>
+          <w:rFonts w:eastAsia="Arial" w:cs="Arial"/>
+          <w:highlight w:val="yellow"/>
+        </w:rPr>
+        <w:t xml:space="preserve"> est un logiciel libre de modélisation UML disponible en natif sous Unix et faisant partie de l'environnement de bureau KDE.</w:t>
+      </w:r>
+    </w:p>
+    <w:p>
+      <w:pPr>
+        <w:rPr>
+          <w:rFonts w:eastAsia="Arial" w:cs="Arial"/>
+          <w:highlight w:val="yellow"/>
+        </w:rPr>
+      </w:pPr>
       <w:r>
         <w:rPr>
           <w:rFonts w:eastAsia="Arial" w:cs="Arial"/>
@@ -7744,23 +8322,57 @@
           <w:smallCaps/>
           <w:highlight w:val="yellow"/>
         </w:rPr>
-        <w:t>Shell Unix</w:t>
+        <w:t>Shell </w:t>
+      </w:r>
+      <w:r>
+        <w:rPr>
+          <w:rFonts w:eastAsia="Arial" w:cs="Arial"/>
+          <w:smallCaps/>
+          <w:highlight w:val="yellow"/>
+        </w:rPr>
+        <w:t>:</w:t>
+      </w:r>
+      <w:r>
+        <w:rPr>
+          <w:rFonts w:eastAsia="Arial" w:cs="Arial"/>
+          <w:b/>
+          <w:smallCaps/>
+          <w:highlight w:val="yellow"/>
+        </w:rPr>
+        <w:t xml:space="preserve"> </w:t>
       </w:r>
       <w:r>
         <w:rPr>
           <w:rFonts w:eastAsia="Arial" w:cs="Arial"/>
           <w:highlight w:val="yellow"/>
         </w:rPr>
-        <w:t>, un interpréteur de commandes.</w:t>
-      </w:r>
-    </w:p>
-    <w:p>
-      <w:pPr>
+        <w:t xml:space="preserve">Un script Shell est un programme informatique développé pour fonctionner dans un </w:t>
+      </w:r>
+      <w:r>
+        <w:rPr>
+          <w:rFonts w:eastAsia="Arial" w:cs="Arial"/>
+          <w:b/>
+          <w:smallCaps/>
+          <w:highlight w:val="yellow"/>
+        </w:rPr>
+        <w:t>Shell Unix</w:t>
+      </w:r>
+      <w:r>
         <w:rPr>
           <w:rFonts w:eastAsia="Arial" w:cs="Arial"/>
           <w:highlight w:val="yellow"/>
         </w:rPr>
-      </w:pPr>
+        <w:t>, un interpréteur de commandes.</w:t>
+      </w:r>
+    </w:p>
+    <w:p>
+      <w:pPr>
+        <w:rPr>
+          <w:rFonts w:eastAsia="Arial" w:cs="Arial"/>
+          <w:highlight w:val="yellow"/>
+        </w:rPr>
+      </w:pPr>
+      <w:proofErr w:type="spellStart"/>
       <w:r>
         <w:rPr>
           <w:rFonts w:eastAsia="Arial" w:cs="Arial"/>
@@ -7769,6 +8381,7 @@
         </w:rPr>
         <w:t>UPnP</w:t>
       </w:r>
+      <w:proofErr w:type="spellEnd"/>
       <w:r>
         <w:rPr>
           <w:rFonts w:eastAsia="Arial" w:cs="Arial"/>
@@ -7789,7 +8402,87 @@
           <w:rFonts w:eastAsia="Arial" w:cs="Arial"/>
           <w:highlight w:val="yellow"/>
         </w:rPr>
-        <w:t xml:space="preserve"> (UPnP) est un protocole réseau promulgué par l'UPnP Forum. Le but de l'UPnP est de permettre à des périphériques de se connecter aisément et de simplifier la mise en œuvre de réseaux à la maison (partages de fichiers, communications, divertissements) ou dans les entreprises. UPnP le permet en définissant et en publiant les protocoles de commande UPnP au-dessus des standards de communication de l'Internet.</w:t>
+        <w:t xml:space="preserve"> (</w:t>
+      </w:r>
+      <w:proofErr w:type="spellStart"/>
+      <w:r>
+        <w:rPr>
+          <w:rFonts w:eastAsia="Arial" w:cs="Arial"/>
+          <w:highlight w:val="yellow"/>
+        </w:rPr>
+        <w:t>UPnP</w:t>
+      </w:r>
+      <w:proofErr w:type="spellEnd"/>
+      <w:r>
+        <w:rPr>
+          <w:rFonts w:eastAsia="Arial" w:cs="Arial"/>
+          <w:highlight w:val="yellow"/>
+        </w:rPr>
+        <w:t>) est un protocole réseau promulgué par l'</w:t>
+      </w:r>
+      <w:proofErr w:type="spellStart"/>
+      <w:r>
+        <w:rPr>
+          <w:rFonts w:eastAsia="Arial" w:cs="Arial"/>
+          <w:highlight w:val="yellow"/>
+        </w:rPr>
+        <w:t>UPnP</w:t>
+      </w:r>
+      <w:proofErr w:type="spellEnd"/>
+      <w:r>
+        <w:rPr>
+          <w:rFonts w:eastAsia="Arial" w:cs="Arial"/>
+          <w:highlight w:val="yellow"/>
+        </w:rPr>
+        <w:t xml:space="preserve"> Forum. Le but de l'</w:t>
+      </w:r>
+      <w:proofErr w:type="spellStart"/>
+      <w:r>
+        <w:rPr>
+          <w:rFonts w:eastAsia="Arial" w:cs="Arial"/>
+          <w:highlight w:val="yellow"/>
+        </w:rPr>
+        <w:t>UPnP</w:t>
+      </w:r>
+      <w:proofErr w:type="spellEnd"/>
+      <w:r>
+        <w:rPr>
+          <w:rFonts w:eastAsia="Arial" w:cs="Arial"/>
+          <w:highlight w:val="yellow"/>
+        </w:rPr>
+        <w:t xml:space="preserve"> est de permettre à des périphériques de se connecter aisément et de simplifier la mise en œuvre de réseaux à la maison (partages de fichiers, communications, divertissements) ou dans les entreprises. </w:t>
+      </w:r>
+      <w:proofErr w:type="spellStart"/>
+      <w:r>
+        <w:rPr>
+          <w:rFonts w:eastAsia="Arial" w:cs="Arial"/>
+          <w:highlight w:val="yellow"/>
+        </w:rPr>
+        <w:t>UPnP</w:t>
+      </w:r>
+      <w:proofErr w:type="spellEnd"/>
+      <w:r>
+        <w:rPr>
+          <w:rFonts w:eastAsia="Arial" w:cs="Arial"/>
+          <w:highlight w:val="yellow"/>
+        </w:rPr>
+        <w:t xml:space="preserve"> le permet en définissant et en publiant les protocoles de commande </w:t>
+      </w:r>
+      <w:proofErr w:type="spellStart"/>
+      <w:r>
+        <w:rPr>
+          <w:rFonts w:eastAsia="Arial" w:cs="Arial"/>
+          <w:highlight w:val="yellow"/>
+        </w:rPr>
+        <w:t>UPnP</w:t>
+      </w:r>
+      <w:proofErr w:type="spellEnd"/>
+      <w:r>
+        <w:rPr>
+          <w:rFonts w:eastAsia="Arial" w:cs="Arial"/>
+          <w:highlight w:val="yellow"/>
+        </w:rPr>
+        <w:t xml:space="preserve"> au-dessus des standards de communication de l'Internet.</w:t>
       </w:r>
     </w:p>
     <w:p>
@@ -7815,14 +8508,34 @@
         </w:rPr>
         <w:t xml:space="preserve">: Le pair à pair (en anglais </w:t>
       </w:r>
+      <w:proofErr w:type="spellStart"/>
       <w:r>
         <w:rPr>
           <w:rFonts w:eastAsia="Arial" w:cs="Arial"/>
           <w:i/>
           <w:highlight w:val="yellow"/>
         </w:rPr>
-        <w:t>peer-to-peer</w:t>
-      </w:r>
+        <w:t>peer</w:t>
+      </w:r>
+      <w:proofErr w:type="spellEnd"/>
+      <w:r>
+        <w:rPr>
+          <w:rFonts w:eastAsia="Arial" w:cs="Arial"/>
+          <w:i/>
+          <w:highlight w:val="yellow"/>
+        </w:rPr>
+        <w:t>-</w:t>
+      </w:r>
+      <w:proofErr w:type="spellStart"/>
+      <w:r>
+        <w:rPr>
+          <w:rFonts w:eastAsia="Arial" w:cs="Arial"/>
+          <w:i/>
+          <w:highlight w:val="yellow"/>
+        </w:rPr>
+        <w:t>to-peer</w:t>
+      </w:r>
+      <w:proofErr w:type="spellEnd"/>
       <w:r>
         <w:rPr>
           <w:rFonts w:eastAsia="Arial" w:cs="Arial"/>
@@ -8122,6 +8835,85 @@
               </w:rPr>
               <w:t xml:space="preserve">for </w:t>
             </w:r>
+            <w:proofErr w:type="spellStart"/>
+            <w:r>
+              <w:rPr>
+                <w:rStyle w:val="BookTitle1"/>
+                <w:rFonts w:cs="Arial"/>
+                <w:b w:val="0"/>
+                <w:bCs/>
+                <w:szCs w:val="20"/>
+                <w:lang w:val="en-US"/>
+              </w:rPr>
+              <w:t>phases</w:t>
+            </w:r>
+            <w:r>
+              <w:rPr>
+                <w:rStyle w:val="BookTitle1"/>
+                <w:rFonts w:cs="Arial"/>
+                <w:b w:val="0"/>
+                <w:bCs/>
+                <w:szCs w:val="20"/>
+                <w:lang w:val="en-US"/>
+              </w:rPr>
+              <w:t>II</w:t>
+            </w:r>
+            <w:r>
+              <w:rPr>
+                <w:rStyle w:val="BookTitle1"/>
+                <w:rFonts w:cs="Arial"/>
+                <w:b w:val="0"/>
+                <w:bCs/>
+                <w:szCs w:val="20"/>
+                <w:lang w:val="en-US"/>
+              </w:rPr>
+              <w:t>name</w:t>
+            </w:r>
+            <w:r>
+              <w:rPr>
+                <w:rStyle w:val="BookTitle1"/>
+                <w:rFonts w:cs="Arial"/>
+                <w:b w:val="0"/>
+                <w:bCs/>
+                <w:szCs w:val="20"/>
+                <w:lang w:val="en-US"/>
+              </w:rPr>
+              <w:t>T</w:t>
+            </w:r>
+            <w:r>
+              <w:rPr>
+                <w:rStyle w:val="BookTitle1"/>
+                <w:rFonts w:cs="Arial"/>
+                <w:b w:val="0"/>
+                <w:bCs/>
+                <w:szCs w:val="20"/>
+                <w:lang w:val="en-US"/>
+              </w:rPr>
+              <w:t>price</w:t>
+            </w:r>
+            <w:r>
+              <w:rPr>
+                <w:rStyle w:val="BookTitle1"/>
+                <w:rFonts w:cs="Arial"/>
+                <w:b w:val="0"/>
+                <w:bCs/>
+                <w:szCs w:val="20"/>
+                <w:lang w:val="en-US"/>
+              </w:rPr>
+              <w:t>II</w:t>
+            </w:r>
+            <w:r>
+              <w:rPr>
+                <w:rStyle w:val="BookTitle1"/>
+                <w:rFonts w:cs="Arial"/>
+                <w:b w:val="0"/>
+                <w:bCs/>
+                <w:szCs w:val="20"/>
+                <w:lang w:val="en-US"/>
+              </w:rPr>
+              <w:t>mission</w:t>
+            </w:r>
+            <w:proofErr w:type="spellEnd"/>
             <w:r>
               <w:rPr>
                 <w:rFonts w:ascii="Arial" w:hAnsi="Arial" w:cs="Arial"/>
@@ -8129,8 +8921,9 @@
                 <w:szCs w:val="20"/>
                 <w:lang w:val="en-US"/>
               </w:rPr>
-              <w:t>phase</w:t>
-            </w:r>
+              <w:t xml:space="preserve"> in </w:t>
+            </w:r>
+            <w:proofErr w:type="spellStart"/>
             <w:r>
               <w:rPr>
                 <w:rFonts w:ascii="Arial" w:hAnsi="Arial" w:cs="Arial"/>
@@ -8138,8 +8931,9 @@
                 <w:szCs w:val="20"/>
                 <w:lang w:val="en-US"/>
               </w:rPr>
-              <w:t xml:space="preserve"> in </w:t>
-            </w:r>
+              <w:t>mission.phases</w:t>
+            </w:r>
+            <w:proofErr w:type="spellEnd"/>
             <w:r>
               <w:rPr>
                 <w:rFonts w:ascii="Arial" w:hAnsi="Arial" w:cs="Arial"/>
@@ -8147,7 +8941,7 @@
                 <w:szCs w:val="20"/>
                 <w:lang w:val="en-US"/>
               </w:rPr>
-              <w:t xml:space="preserve">mission.phases </w:t>
+              <w:t xml:space="preserve"> </w:t>
             </w:r>
             <w:r>
               <w:rPr>
@@ -8221,14 +9015,72 @@
                 <w:bCs/>
                 <w:szCs w:val="20"/>
               </w:rPr>
-              <w:t>{{ phase.name }}</w:t>
-            </w:r>
-            <w:r>
-              <w:t xml:space="preserve">{% cellbg loop.cycle(‘E8E2EE’, ‘FFFFFF’) </w:t>
+              <w:t xml:space="preserve">{{ </w:t>
+            </w:r>
+            <w:r>
+              <w:rPr>
+                <w:rStyle w:val="BookTitle1"/>
+                <w:rFonts w:cs="Arial"/>
+                <w:b w:val="0"/>
+                <w:bCs/>
+                <w:szCs w:val="20"/>
+              </w:rPr>
+              <w:t>phasesIInameTpriceIImission</w:t>
+            </w:r>
+            <w:r>
+              <w:rPr>
+                <w:rStyle w:val="BookTitle1"/>
+                <w:rFonts w:cs="Arial"/>
+                <w:b w:val="0"/>
+                <w:bCs/>
+                <w:szCs w:val="20"/>
+              </w:rPr>
+              <w:t>.name }}</w:t>
+            </w:r>
+            <w:r>
+              <w:rPr>
+                <w:sz w:val="10"/>
+                <w:szCs w:val="10"/>
+              </w:rPr>
+              <w:t xml:space="preserve">{% </w:t>
+            </w:r>
+            <w:proofErr w:type="spellStart"/>
+            <w:r>
+              <w:rPr>
+                <w:sz w:val="10"/>
+                <w:szCs w:val="10"/>
+              </w:rPr>
+              <w:t>cellbg</w:t>
+            </w:r>
+            <w:proofErr w:type="spellEnd"/>
+            <w:r>
+              <w:rPr>
+                <w:sz w:val="10"/>
+                <w:szCs w:val="10"/>
+              </w:rPr>
+              <w:t xml:space="preserve"> </w:t>
+            </w:r>
+            <w:proofErr w:type="spellStart"/>
+            <w:r>
+              <w:rPr>
+                <w:sz w:val="10"/>
+                <w:szCs w:val="10"/>
+              </w:rPr>
+              <w:t>loop.cycle</w:t>
+            </w:r>
+            <w:proofErr w:type="spellEnd"/>
+            <w:r>
+              <w:rPr>
+                <w:sz w:val="10"/>
+                <w:szCs w:val="10"/>
+              </w:rPr>
+              <w:t xml:space="preserve">(‘E8E2EE’, ‘FFFFFF’) </w:t>
             </w:r>
             <w:r>
               <w:rPr>
                 <w:rStyle w:val="HTMLVariable"/>
+                <w:sz w:val="10"/>
+                <w:szCs w:val="10"/>
               </w:rPr>
               <w:t>%}</w:t>
             </w:r>
@@ -8251,11 +9103,49 @@
               </w:rPr>
             </w:pPr>
             <w:r>
-              <w:t xml:space="preserve">{% cellbg loop.cycle(‘E8E2EE’, ‘FFFFFF’) </w:t>
+              <w:rPr>
+                <w:sz w:val="10"/>
+                <w:szCs w:val="10"/>
+              </w:rPr>
+              <w:t xml:space="preserve">{% </w:t>
+            </w:r>
+            <w:proofErr w:type="spellStart"/>
+            <w:r>
+              <w:rPr>
+                <w:sz w:val="10"/>
+                <w:szCs w:val="10"/>
+              </w:rPr>
+              <w:t>cellbg</w:t>
+            </w:r>
+            <w:proofErr w:type="spellEnd"/>
+            <w:r>
+              <w:rPr>
+                <w:sz w:val="10"/>
+                <w:szCs w:val="10"/>
+              </w:rPr>
+              <w:t xml:space="preserve"> </w:t>
+            </w:r>
+            <w:proofErr w:type="spellStart"/>
+            <w:r>
+              <w:rPr>
+                <w:sz w:val="10"/>
+                <w:szCs w:val="10"/>
+              </w:rPr>
+              <w:t>loop.cycle</w:t>
+            </w:r>
+            <w:proofErr w:type="spellEnd"/>
+            <w:r>
+              <w:rPr>
+                <w:sz w:val="10"/>
+                <w:szCs w:val="10"/>
+              </w:rPr>
+              <w:t xml:space="preserve">(‘E8E2EE’, ‘FFFFFF’) </w:t>
             </w:r>
             <w:r>
               <w:rPr>
                 <w:rStyle w:val="HTMLVariable"/>
+                <w:sz w:val="10"/>
+                <w:szCs w:val="10"/>
               </w:rPr>
               <w:t>%}</w:t>
             </w:r>
@@ -8265,7 +9155,41 @@
                 <w:bCs/>
                 <w:szCs w:val="20"/>
               </w:rPr>
-              <w:t>{{phase.price}}  JEH</w:t>
+              <w:t>{{</w:t>
+            </w:r>
+            <w:r>
+              <w:rPr>
+                <w:rStyle w:val="BookTitle1"/>
+                <w:rFonts w:cs="Arial"/>
+                <w:szCs w:val="20"/>
+              </w:rPr>
+              <w:t xml:space="preserve"> </w:t>
+            </w:r>
+            <w:proofErr w:type="spellStart"/>
+            <w:r>
+              <w:rPr>
+                <w:rStyle w:val="BookTitle1"/>
+                <w:rFonts w:cs="Arial"/>
+                <w:szCs w:val="20"/>
+              </w:rPr>
+              <w:t>phasesIInameTpriceIImission</w:t>
+            </w:r>
+            <w:r>
+              <w:rPr>
+                <w:rFonts w:cs="Arial"/>
+                <w:bCs/>
+                <w:szCs w:val="20"/>
+              </w:rPr>
+              <w:t>.price</w:t>
+            </w:r>
+            <w:proofErr w:type="spellEnd"/>
+            <w:r>
+              <w:rPr>
+                <w:rFonts w:cs="Arial"/>
+                <w:bCs/>
+                <w:szCs w:val="20"/>
+              </w:rPr>
+              <w:t>}}  JEH</w:t>
             </w:r>
           </w:p>
         </w:tc>
@@ -8300,6 +9224,7 @@
               </w:rPr>
               <w:t xml:space="preserve">{%tr </w:t>
             </w:r>
+            <w:proofErr w:type="spellStart"/>
             <w:r>
               <w:rPr>
                 <w:rFonts w:ascii="Arial" w:hAnsi="Arial" w:cs="Arial"/>
@@ -8307,7 +9232,17 @@
                 <w:szCs w:val="20"/>
                 <w:lang w:val="en-US"/>
               </w:rPr>
-              <w:t xml:space="preserve">endfor </w:t>
+              <w:t>endfor</w:t>
+            </w:r>
+            <w:proofErr w:type="spellEnd"/>
+            <w:r>
+              <w:rPr>
+                <w:rFonts w:ascii="Arial" w:hAnsi="Arial" w:cs="Arial"/>
+                <w:color w:val="FF0000"/>
+                <w:szCs w:val="20"/>
+                <w:lang w:val="en-US"/>
+              </w:rPr>
+              <w:t xml:space="preserve"> </w:t>
             </w:r>
             <w:r>
               <w:rPr>
@@ -8394,7 +9329,25 @@
                 <w:b/>
                 <w:szCs w:val="20"/>
               </w:rPr>
-              <w:t>{{mission.nbJEH}} JEH</w:t>
+              <w:t>{{</w:t>
+            </w:r>
+            <w:proofErr w:type="spellStart"/>
+            <w:r>
+              <w:rPr>
+                <w:rFonts w:ascii="Arial" w:hAnsi="Arial" w:cs="Arial"/>
+                <w:b/>
+                <w:szCs w:val="20"/>
+              </w:rPr>
+              <w:t>mission.nbJEH</w:t>
+            </w:r>
+            <w:proofErr w:type="spellEnd"/>
+            <w:r>
+              <w:rPr>
+                <w:rFonts w:ascii="Arial" w:hAnsi="Arial" w:cs="Arial"/>
+                <w:b/>
+                <w:szCs w:val="20"/>
+              </w:rPr>
+              <w:t>}} JEH</w:t>
             </w:r>
           </w:p>
         </w:tc>
@@ -8504,8 +9457,17 @@
                 <w:rFonts w:ascii="Arial" w:hAnsi="Arial" w:cs="Arial"/>
                 <w:b w:val="0"/>
               </w:rPr>
-              <w:t>Prix fixé du Jour-Etude</w:t>
-            </w:r>
+              <w:t>Prix fixé du Jour-</w:t>
+            </w:r>
+            <w:proofErr w:type="spellStart"/>
+            <w:r>
+              <w:rPr>
+                <w:rFonts w:ascii="Arial" w:hAnsi="Arial" w:cs="Arial"/>
+                <w:b w:val="0"/>
+              </w:rPr>
+              <w:t>Etude</w:t>
+            </w:r>
+            <w:proofErr w:type="spellEnd"/>
           </w:p>
         </w:tc>
         <w:tc>
@@ -8529,7 +9491,23 @@
                 <w:rFonts w:ascii="Arial" w:hAnsi="Arial" w:cs="Arial"/>
                 <w:b/>
               </w:rPr>
-              <w:t>{{mission.prixJEH}}</w:t>
+              <w:t>{{</w:t>
+            </w:r>
+            <w:proofErr w:type="spellStart"/>
+            <w:r>
+              <w:rPr>
+                <w:rFonts w:ascii="Arial" w:hAnsi="Arial" w:cs="Arial"/>
+                <w:b/>
+              </w:rPr>
+              <w:t>mission.prixJEH</w:t>
+            </w:r>
+            <w:proofErr w:type="spellEnd"/>
+            <w:r>
+              <w:rPr>
+                <w:rFonts w:ascii="Arial" w:hAnsi="Arial" w:cs="Arial"/>
+                <w:b/>
+              </w:rPr>
+              <w:t>}}</w:t>
             </w:r>
             <w:r>
               <w:rPr>
@@ -8547,13 +9525,13 @@
         </w:trPr>
         <w:tc>
           <w:tcPr>
+            <w:cnfStyle w:val="001000000000" w:firstRow="0" w:lastRow="0" w:firstColumn="1" w:lastColumn="0" w:oddVBand="0" w:evenVBand="0" w:oddHBand="0" w:evenHBand="0" w:firstRowFirstColumn="0" w:firstRowLastColumn="0" w:lastRowFirstColumn="0" w:lastRowLastColumn="0"/>
             <w:tcW w:w="7479" w:type="dxa"/>
             <w:vAlign w:val="center"/>
           </w:tcPr>
           <w:p>
             <w:pPr>
               <w:pStyle w:val="JEDevis"/>
-              <w:cnfStyle w:val="001000000000" w:firstRow="0" w:lastRow="0" w:firstColumn="1" w:lastColumn="0" w:oddVBand="0" w:evenVBand="0" w:oddHBand="0" w:evenHBand="0" w:firstRowFirstColumn="0" w:firstRowLastColumn="0" w:lastRowFirstColumn="0" w:lastRowLastColumn="0"/>
               <w:rPr>
                 <w:rFonts w:ascii="Arial" w:hAnsi="Arial" w:cs="Arial"/>
                 <w:bCs w:val="0"/>
@@ -8577,6 +9555,7 @@
             <w:pPr>
               <w:pStyle w:val="JEDevis"/>
               <w:jc w:val="center"/>
+              <w:cnfStyle w:val="000000000000" w:firstRow="0" w:lastRow="0" w:firstColumn="0" w:lastColumn="0" w:oddVBand="0" w:evenVBand="0" w:oddHBand="0" w:evenHBand="0" w:firstRowFirstColumn="0" w:firstRowLastColumn="0" w:lastRowFirstColumn="0" w:lastRowLastColumn="0"/>
               <w:rPr>
                 <w:rFonts w:ascii="Arial" w:hAnsi="Arial" w:cs="Arial"/>
                 <w:b/>
@@ -8587,7 +9566,23 @@
                 <w:rFonts w:ascii="Arial" w:hAnsi="Arial" w:cs="Arial"/>
                 <w:b/>
               </w:rPr>
-              <w:t>{{mission.Frais}}</w:t>
+              <w:t>{{</w:t>
+            </w:r>
+            <w:proofErr w:type="spellStart"/>
+            <w:r>
+              <w:rPr>
+                <w:rFonts w:ascii="Arial" w:hAnsi="Arial" w:cs="Arial"/>
+                <w:b/>
+              </w:rPr>
+              <w:t>mission.Frais</w:t>
+            </w:r>
+            <w:proofErr w:type="spellEnd"/>
+            <w:r>
+              <w:rPr>
+                <w:rFonts w:ascii="Arial" w:hAnsi="Arial" w:cs="Arial"/>
+                <w:b/>
+              </w:rPr>
+              <w:t>}}</w:t>
             </w:r>
             <w:r>
               <w:rPr>
@@ -8612,6 +9607,7 @@
         </w:trPr>
         <w:tc>
           <w:tcPr>
+            <w:cnfStyle w:val="001000000000" w:firstRow="0" w:lastRow="0" w:firstColumn="1" w:lastColumn="0" w:oddVBand="0" w:evenVBand="0" w:oddHBand="0" w:evenHBand="0" w:firstRowFirstColumn="0" w:firstRowLastColumn="0" w:lastRowFirstColumn="0" w:lastRowLastColumn="0"/>
             <w:tcW w:w="7479" w:type="dxa"/>
             <w:shd w:val="clear" w:color="auto" w:fill="E8E2EE" w:themeFill="accent4" w:themeFillTint="33"/>
             <w:vAlign w:val="center"/>
@@ -8619,7 +9615,6 @@
           <w:p>
             <w:pPr>
               <w:pStyle w:val="JEDevis"/>
-              <w:cnfStyle w:val="001000000000" w:firstRow="0" w:lastRow="0" w:firstColumn="1" w:lastColumn="0" w:oddVBand="0" w:evenVBand="0" w:oddHBand="0" w:evenHBand="0" w:firstRowFirstColumn="0" w:firstRowLastColumn="0" w:lastRowFirstColumn="0" w:lastRowLastColumn="0"/>
               <w:rPr>
                 <w:rFonts w:ascii="Arial" w:hAnsi="Arial" w:cs="Arial"/>
                 <w:bCs w:val="0"/>
@@ -8644,6 +9639,7 @@
             <w:pPr>
               <w:pStyle w:val="JEDevis"/>
               <w:jc w:val="center"/>
+              <w:cnfStyle w:val="000000000000" w:firstRow="0" w:lastRow="0" w:firstColumn="0" w:lastColumn="0" w:oddVBand="0" w:evenVBand="0" w:oddHBand="0" w:evenHBand="0" w:firstRowFirstColumn="0" w:firstRowLastColumn="0" w:lastRowFirstColumn="0" w:lastRowLastColumn="0"/>
               <w:rPr>
                 <w:rFonts w:ascii="Arial" w:hAnsi="Arial" w:cs="Arial"/>
                 <w:b/>
@@ -8654,7 +9650,23 @@
                 <w:rFonts w:ascii="Arial" w:hAnsi="Arial" w:cs="Arial"/>
                 <w:b/>
               </w:rPr>
-              <w:t>{{mission.TotalHT}}</w:t>
+              <w:t>{{</w:t>
+            </w:r>
+            <w:proofErr w:type="spellStart"/>
+            <w:r>
+              <w:rPr>
+                <w:rFonts w:ascii="Arial" w:hAnsi="Arial" w:cs="Arial"/>
+                <w:b/>
+              </w:rPr>
+              <w:t>mission.TotalHT</w:t>
+            </w:r>
+            <w:proofErr w:type="spellEnd"/>
+            <w:r>
+              <w:rPr>
+                <w:rFonts w:ascii="Arial" w:hAnsi="Arial" w:cs="Arial"/>
+                <w:b/>
+              </w:rPr>
+              <w:t>}}</w:t>
             </w:r>
             <w:r>
               <w:rPr>
@@ -8679,13 +9691,13 @@
         </w:trPr>
         <w:tc>
           <w:tcPr>
+            <w:cnfStyle w:val="001000000000" w:firstRow="0" w:lastRow="0" w:firstColumn="1" w:lastColumn="0" w:oddVBand="0" w:evenVBand="0" w:oddHBand="0" w:evenHBand="0" w:firstRowFirstColumn="0" w:firstRowLastColumn="0" w:lastRowFirstColumn="0" w:lastRowLastColumn="0"/>
             <w:tcW w:w="7479" w:type="dxa"/>
             <w:vAlign w:val="center"/>
           </w:tcPr>
           <w:p>
             <w:pPr>
               <w:pStyle w:val="JEDevis"/>
-              <w:cnfStyle w:val="001000000000" w:firstRow="0" w:lastRow="0" w:firstColumn="1" w:lastColumn="0" w:oddVBand="0" w:evenVBand="0" w:oddHBand="0" w:evenHBand="0" w:firstRowFirstColumn="0" w:firstRowLastColumn="0" w:lastRowFirstColumn="0" w:lastRowLastColumn="0"/>
               <w:rPr>
                 <w:rFonts w:ascii="Arial" w:hAnsi="Arial" w:cs="Arial"/>
                 <w:bCs w:val="0"/>
@@ -8709,6 +9721,7 @@
             <w:pPr>
               <w:pStyle w:val="JEDevis"/>
               <w:jc w:val="center"/>
+              <w:cnfStyle w:val="000000000000" w:firstRow="0" w:lastRow="0" w:firstColumn="0" w:lastColumn="0" w:oddVBand="0" w:evenVBand="0" w:oddHBand="0" w:evenHBand="0" w:firstRowFirstColumn="0" w:firstRowLastColumn="0" w:lastRowFirstColumn="0" w:lastRowLastColumn="0"/>
               <w:rPr>
                 <w:rFonts w:ascii="Arial" w:hAnsi="Arial" w:cs="Arial"/>
                 <w:b/>
@@ -8719,17 +9732,31 @@
                 <w:rFonts w:ascii="Arial" w:hAnsi="Arial" w:cs="Arial"/>
                 <w:b/>
               </w:rPr>
-              <w:t>{{mission.TotalTTC}}</w:t>
-            </w:r>
+              <w:t>{{</w:t>
+            </w:r>
+            <w:proofErr w:type="spellStart"/>
             <w:r>
               <w:rPr>
                 <w:rFonts w:ascii="Arial" w:hAnsi="Arial" w:cs="Arial"/>
                 <w:b/>
               </w:rPr>
+              <w:t>mission.TotalTTC</w:t>
+            </w:r>
+            <w:proofErr w:type="spellEnd"/>
+            <w:r>
+              <w:rPr>
+                <w:rFonts w:ascii="Arial" w:hAnsi="Arial" w:cs="Arial"/>
+                <w:b/>
+              </w:rPr>
+              <w:t>}}</w:t>
+            </w:r>
+            <w:r>
+              <w:rPr>
+                <w:rFonts w:ascii="Arial" w:hAnsi="Arial" w:cs="Arial"/>
+                <w:b/>
+              </w:rPr>
               <w:t xml:space="preserve"> </w:t>
             </w:r>
-            <w:bookmarkStart w:id="56" w:name="_GoBack"/>
-            <w:bookmarkEnd w:id="56"/>
             <w:r>
               <w:rPr>
                 <w:rFonts w:ascii="Arial" w:hAnsi="Arial" w:cs="Arial"/>
@@ -8748,9 +9775,9 @@
           <w:rFonts w:cs="Arial"/>
         </w:rPr>
       </w:pPr>
-      <w:bookmarkStart w:id="57" w:name="_Toc486545763"/>
-    </w:p>
-    <w:bookmarkEnd w:id="57"/>
+      <w:bookmarkStart w:id="56" w:name="_Toc486545763"/>
+    </w:p>
+    <w:bookmarkEnd w:id="56"/>
     <w:p>
       <w:pPr>
         <w:spacing w:before="0" w:after="0"/>
@@ -8771,6 +9798,7 @@
         </w:rPr>
         <w:t xml:space="preserve">À cela s’ajoute le thème </w:t>
       </w:r>
+      <w:proofErr w:type="spellStart"/>
       <w:r>
         <w:rPr>
           <w:rFonts w:cstheme="minorHAnsi"/>
@@ -8779,6 +9807,7 @@
         </w:rPr>
         <w:t>Wordpress</w:t>
       </w:r>
+      <w:proofErr w:type="spellEnd"/>
       <w:r>
         <w:rPr>
           <w:rFonts w:cstheme="minorHAnsi"/>
@@ -8813,7 +9842,21 @@
         <w:rPr>
           <w:rFonts w:cstheme="minorHAnsi"/>
         </w:rPr>
-        <w:t xml:space="preserve">En cas de modification du nombre de Jours Etude Homme ou de délai supplémentaire, nécessité par l’exécution de la convention et après négociation du cahier des charges ci-joint, </w:t>
+        <w:t xml:space="preserve">En cas de modification du nombre de Jours </w:t>
+      </w:r>
+      <w:proofErr w:type="spellStart"/>
+      <w:r>
+        <w:rPr>
+          <w:rFonts w:cstheme="minorHAnsi"/>
+        </w:rPr>
+        <w:t>Etude</w:t>
+      </w:r>
+      <w:proofErr w:type="spellEnd"/>
+      <w:r>
+        <w:rPr>
+          <w:rFonts w:cstheme="minorHAnsi"/>
+        </w:rPr>
+        <w:t xml:space="preserve"> Homme ou de délai supplémentaire, nécessité par l’exécution de la convention et après négociation du cahier des charges ci-joint, </w:t>
       </w:r>
       <w:r>
         <w:rPr>
@@ -8874,7 +9917,21 @@
           <w:rFonts w:cstheme="minorHAnsi"/>
         </w:rPr>
         <w:br/>
-        <w:t>Jours Etude Homme modifié.</w:t>
+        <w:t xml:space="preserve">Jours </w:t>
+      </w:r>
+      <w:proofErr w:type="spellStart"/>
+      <w:r>
+        <w:rPr>
+          <w:rFonts w:cstheme="minorHAnsi"/>
+        </w:rPr>
+        <w:t>Etude</w:t>
+      </w:r>
+      <w:proofErr w:type="spellEnd"/>
+      <w:r>
+        <w:rPr>
+          <w:rFonts w:cstheme="minorHAnsi"/>
+        </w:rPr>
+        <w:t xml:space="preserve"> Homme modifié.</w:t>
       </w:r>
     </w:p>
     <w:p>
@@ -8898,14 +9955,14 @@
         <w:pStyle w:val="Heading2"/>
         <w:spacing w:line="259" w:lineRule="auto"/>
       </w:pPr>
-      <w:bookmarkStart w:id="58" w:name="_Toc536802397"/>
-      <w:bookmarkStart w:id="59" w:name="_Toc11328887"/>
+      <w:bookmarkStart w:id="57" w:name="_Toc536802397"/>
+      <w:bookmarkStart w:id="58" w:name="_Toc11328887"/>
       <w:r>
         <w:lastRenderedPageBreak/>
         <w:t>Conditions de paiement</w:t>
       </w:r>
+      <w:bookmarkEnd w:id="57"/>
       <w:bookmarkEnd w:id="58"/>
-      <w:bookmarkEnd w:id="59"/>
     </w:p>
     <w:tbl>
       <w:tblPr>
@@ -9526,14 +10583,14 @@
         <w:spacing w:before="0"/>
         <w:ind w:left="567"/>
       </w:pPr>
-      <w:bookmarkStart w:id="60" w:name="_Toc11328888"/>
-      <w:bookmarkStart w:id="61" w:name="_Toc536802398"/>
+      <w:bookmarkStart w:id="59" w:name="_Toc11328888"/>
+      <w:bookmarkStart w:id="60" w:name="_Toc536802398"/>
       <w:r>
         <w:lastRenderedPageBreak/>
         <w:t>Planning prévisionnel et livraisons</w:t>
       </w:r>
+      <w:bookmarkEnd w:id="59"/>
       <w:bookmarkEnd w:id="60"/>
-      <w:bookmarkEnd w:id="61"/>
     </w:p>
     <w:p>
       <w:pPr>
@@ -9544,13 +10601,13 @@
         </w:numPr>
         <w:spacing w:line="259" w:lineRule="auto"/>
       </w:pPr>
-      <w:bookmarkStart w:id="62" w:name="_Toc536802399"/>
-      <w:bookmarkStart w:id="63" w:name="_Toc11328889"/>
+      <w:bookmarkStart w:id="61" w:name="_Toc536802399"/>
+      <w:bookmarkStart w:id="62" w:name="_Toc11328889"/>
       <w:r>
         <w:t>Planning</w:t>
       </w:r>
+      <w:bookmarkEnd w:id="61"/>
       <w:bookmarkEnd w:id="62"/>
-      <w:bookmarkEnd w:id="63"/>
     </w:p>
     <w:p>
       <w:r>
@@ -9636,7 +10693,15 @@
         <w:t xml:space="preserve"> </w:t>
       </w:r>
       <w:r>
-        <w:t xml:space="preserve">après la date de signature par les deux parties de la présente Convention d’Etude, soit le </w:t>
+        <w:t>après la date de signature par les deux parties de la présente Convention d’</w:t>
+      </w:r>
+      <w:proofErr w:type="spellStart"/>
+      <w:r>
+        <w:t>Etude</w:t>
+      </w:r>
+      <w:proofErr w:type="spellEnd"/>
+      <w:r>
+        <w:t xml:space="preserve">, soit le </w:t>
       </w:r>
       <w:r>
         <w:br/>
@@ -9690,35 +10755,67 @@
           <w:rFonts w:cs="Arial"/>
           <w:color w:val="FF0000"/>
         </w:rPr>
-        <w:t>Modèle-Gantt de votre Welcome Pack et l’enregistrer sous Gantt-Nom</w:t>
-      </w:r>
+        <w:t xml:space="preserve">Modèle-Gantt de votre </w:t>
+      </w:r>
+      <w:proofErr w:type="spellStart"/>
       <w:r>
         <w:rPr>
           <w:rFonts w:cs="Arial"/>
           <w:color w:val="FF0000"/>
         </w:rPr>
-        <w:t>.</w:t>
-      </w:r>
+        <w:t>Welcome</w:t>
+      </w:r>
+      <w:proofErr w:type="spellEnd"/>
       <w:r>
         <w:rPr>
           <w:rFonts w:cs="Arial"/>
           <w:color w:val="FF0000"/>
         </w:rPr>
-        <w:t>de</w:t>
-      </w:r>
+        <w:t xml:space="preserve"> Pack et l’enregistrer sous </w:t>
+      </w:r>
+      <w:proofErr w:type="spellStart"/>
       <w:r>
         <w:rPr>
           <w:rFonts w:cs="Arial"/>
           <w:color w:val="FF0000"/>
         </w:rPr>
-        <w:t>.</w:t>
+        <w:t>Gantt-Nom</w:t>
       </w:r>
       <w:r>
         <w:rPr>
           <w:rFonts w:cs="Arial"/>
           <w:color w:val="FF0000"/>
         </w:rPr>
-        <w:t>Mission.</w:t>
+        <w:t>.</w:t>
+      </w:r>
+      <w:r>
+        <w:rPr>
+          <w:rFonts w:cs="Arial"/>
+          <w:color w:val="FF0000"/>
+        </w:rPr>
+        <w:t>de</w:t>
+      </w:r>
+      <w:r>
+        <w:rPr>
+          <w:rFonts w:cs="Arial"/>
+          <w:color w:val="FF0000"/>
+        </w:rPr>
+        <w:t>.</w:t>
+      </w:r>
+      <w:r>
+        <w:rPr>
+          <w:rFonts w:cs="Arial"/>
+          <w:color w:val="FF0000"/>
+        </w:rPr>
+        <w:t>Mission</w:t>
+      </w:r>
+      <w:proofErr w:type="spellEnd"/>
+      <w:r>
+        <w:rPr>
+          <w:rFonts w:cs="Arial"/>
+          <w:color w:val="FF0000"/>
+        </w:rPr>
+        <w:t>.</w:t>
       </w:r>
     </w:p>
     <w:p>
@@ -9885,7 +10982,7 @@
                     </pic:cNvPicPr>
                   </pic:nvPicPr>
                   <pic:blipFill>
-                    <a:blip r:embed="rId42">
+                    <a:blip r:embed="rId45">
                       <a:extLst>
                         <a:ext uri="{28A0092B-C50C-407E-A947-70E740481C1C}">
                           <a14:useLocalDpi xmlns:a14="http://schemas.microsoft.com/office/drawing/2010/main" val="0"/>
@@ -10362,14 +11459,14 @@
         <w:pStyle w:val="Heading2"/>
         <w:spacing w:line="259" w:lineRule="auto"/>
       </w:pPr>
-      <w:bookmarkStart w:id="64" w:name="_Toc536802400"/>
-      <w:bookmarkStart w:id="65" w:name="_Toc11328890"/>
+      <w:bookmarkStart w:id="63" w:name="_Toc536802400"/>
+      <w:bookmarkStart w:id="64" w:name="_Toc11328890"/>
       <w:r>
         <w:lastRenderedPageBreak/>
         <w:t>Livraisons</w:t>
       </w:r>
+      <w:bookmarkEnd w:id="63"/>
       <w:bookmarkEnd w:id="64"/>
-      <w:bookmarkEnd w:id="65"/>
     </w:p>
     <w:tbl>
       <w:tblPr>
@@ -10668,21 +11765,21 @@
         <w:spacing w:before="0"/>
         <w:ind w:left="567"/>
       </w:pPr>
-      <w:bookmarkStart w:id="66" w:name="_Toc11328891"/>
-      <w:bookmarkStart w:id="67" w:name="_Toc536802401"/>
+      <w:bookmarkStart w:id="65" w:name="_Toc11328891"/>
+      <w:bookmarkStart w:id="66" w:name="_Toc536802401"/>
       <w:r>
         <w:lastRenderedPageBreak/>
         <w:t>Conditions générales de l’étude</w:t>
       </w:r>
+      <w:bookmarkEnd w:id="65"/>
       <w:bookmarkEnd w:id="66"/>
-      <w:bookmarkEnd w:id="67"/>
     </w:p>
     <w:p>
       <w:pPr>
         <w:pStyle w:val="JECenNormal"/>
         <w:sectPr>
-          <w:headerReference w:type="first" r:id="rId43"/>
-          <w:footerReference w:type="first" r:id="rId44"/>
+          <w:headerReference w:type="first" r:id="rId46"/>
+          <w:footerReference w:type="first" r:id="rId47"/>
           <w:type w:val="continuous"/>
           <w:pgSz w:w="11906" w:h="16838"/>
           <w:pgMar w:top="1417" w:right="1417" w:bottom="1417" w:left="1417" w:header="142" w:footer="0" w:gutter="0"/>
@@ -11254,7 +12351,23 @@
         <w:pStyle w:val="JECenNormal"/>
       </w:pPr>
       <w:r>
-        <w:t>Toute résiliation par l’une des parties se fera par lettre recommandée avec accusé de réception. En cas de non-respect par l’une ou l’autre des parties des obligations prévues par la présente Convention d’Etude, une mise en demeure lui sera envoyée par lettre recommandée afin de se conformer auxdites obligations. La résiliation de la Convention d’Etude ne pourra intervenir que passé un délai de 15 jours après la réception par la partie visée de la notification de mise en demeure.</w:t>
+        <w:t>Toute résiliation par l’une des parties se fera par lettre recommandée avec accusé de réception. En cas de non-respect par l’une ou l’autre des parties des obligations prévues par la présente Convention d’</w:t>
+      </w:r>
+      <w:proofErr w:type="spellStart"/>
+      <w:r>
+        <w:t>Etude</w:t>
+      </w:r>
+      <w:proofErr w:type="spellEnd"/>
+      <w:r>
+        <w:t>, une mise en demeure lui sera envoyée par lettre recommandée afin de se conformer auxdites obligations. La résiliation de la Convention d’</w:t>
+      </w:r>
+      <w:proofErr w:type="spellStart"/>
+      <w:r>
+        <w:t>Etude</w:t>
+      </w:r>
+      <w:proofErr w:type="spellEnd"/>
+      <w:r>
+        <w:t xml:space="preserve"> ne pourra intervenir que passé un délai de 15 jours après la réception par la partie visée de la notification de mise en demeure.</w:t>
       </w:r>
     </w:p>
     <w:p>
@@ -11393,7 +12506,15 @@
         <w:t>Junior ISEP</w:t>
       </w:r>
       <w:r>
-        <w:t>, autre que celle mentionnée dans l’article 5 des Conditions Générales de l’Etude.</w:t>
+        <w:t>, autre que celle mentionnée dans l’article 5 des Conditions Générales de l’</w:t>
+      </w:r>
+      <w:proofErr w:type="spellStart"/>
+      <w:r>
+        <w:t>Etude</w:t>
+      </w:r>
+      <w:proofErr w:type="spellEnd"/>
+      <w:r>
+        <w:t>.</w:t>
       </w:r>
     </w:p>
     <w:p>
@@ -12203,15 +13324,16 @@
                 <w:b/>
                 <w:bCs/>
               </w:rPr>
-              <w:t>{{mission</w:t>
-            </w:r>
+              <w:t>{{</w:t>
+            </w:r>
+            <w:proofErr w:type="spellStart"/>
             <w:r>
               <w:rPr>
                 <w:rFonts w:cs="Arial"/>
                 <w:b/>
                 <w:bCs/>
               </w:rPr>
-              <w:t>.</w:t>
+              <w:t>mission</w:t>
             </w:r>
             <w:r>
               <w:rPr>
@@ -12219,7 +13341,7 @@
                 <w:b/>
                 <w:bCs/>
               </w:rPr>
-              <w:t>contact</w:t>
+              <w:t>.</w:t>
             </w:r>
             <w:r>
               <w:rPr>
@@ -12227,7 +13349,7 @@
                 <w:b/>
                 <w:bCs/>
               </w:rPr>
-              <w:t>.</w:t>
+              <w:t>contact</w:t>
             </w:r>
             <w:r>
               <w:rPr>
@@ -12235,7 +13357,7 @@
                 <w:b/>
                 <w:bCs/>
               </w:rPr>
-              <w:t>civility</w:t>
+              <w:t>.</w:t>
             </w:r>
             <w:r>
               <w:rPr>
@@ -12243,7 +13365,7 @@
                 <w:b/>
                 <w:bCs/>
               </w:rPr>
-              <w:t>.</w:t>
+              <w:t>civility</w:t>
             </w:r>
             <w:r>
               <w:rPr>
@@ -12251,7 +13373,7 @@
                 <w:b/>
                 <w:bCs/>
               </w:rPr>
-              <w:t>value}} {{mission</w:t>
+              <w:t>.</w:t>
             </w:r>
             <w:r>
               <w:rPr>
@@ -12259,23 +13381,25 @@
                 <w:b/>
                 <w:bCs/>
               </w:rPr>
-              <w:t>.</w:t>
-            </w:r>
+              <w:t>value</w:t>
+            </w:r>
+            <w:proofErr w:type="spellEnd"/>
             <w:r>
               <w:rPr>
                 <w:rFonts w:cs="Arial"/>
                 <w:b/>
                 <w:bCs/>
               </w:rPr>
-              <w:t>contact</w:t>
-            </w:r>
+              <w:t>}} {{</w:t>
+            </w:r>
+            <w:proofErr w:type="spellStart"/>
             <w:r>
               <w:rPr>
                 <w:rFonts w:cs="Arial"/>
                 <w:b/>
                 <w:bCs/>
               </w:rPr>
-              <w:t>.</w:t>
+              <w:t>mission</w:t>
             </w:r>
             <w:r>
               <w:rPr>
@@ -12283,7 +13407,7 @@
                 <w:b/>
                 <w:bCs/>
               </w:rPr>
-              <w:t>firstName}} {{mission</w:t>
+              <w:t>.</w:t>
             </w:r>
             <w:r>
               <w:rPr>
@@ -12291,7 +13415,7 @@
                 <w:b/>
                 <w:bCs/>
               </w:rPr>
-              <w:t>.</w:t>
+              <w:t>contact</w:t>
             </w:r>
             <w:r>
               <w:rPr>
@@ -12299,7 +13423,7 @@
                 <w:b/>
                 <w:bCs/>
               </w:rPr>
-              <w:t>contact</w:t>
+              <w:t>.</w:t>
             </w:r>
             <w:r>
               <w:rPr>
@@ -12307,15 +13431,66 @@
                 <w:b/>
                 <w:bCs/>
               </w:rPr>
-              <w:t>.</w:t>
-            </w:r>
+              <w:t>firstName</w:t>
+            </w:r>
+            <w:proofErr w:type="spellEnd"/>
             <w:r>
               <w:rPr>
                 <w:rFonts w:cs="Arial"/>
                 <w:b/>
                 <w:bCs/>
               </w:rPr>
-              <w:t>lastName}}</w:t>
+              <w:t>}} {{</w:t>
+            </w:r>
+            <w:proofErr w:type="spellStart"/>
+            <w:r>
+              <w:rPr>
+                <w:rFonts w:cs="Arial"/>
+                <w:b/>
+                <w:bCs/>
+              </w:rPr>
+              <w:t>mission</w:t>
+            </w:r>
+            <w:r>
+              <w:rPr>
+                <w:rFonts w:cs="Arial"/>
+                <w:b/>
+                <w:bCs/>
+              </w:rPr>
+              <w:t>.</w:t>
+            </w:r>
+            <w:r>
+              <w:rPr>
+                <w:rFonts w:cs="Arial"/>
+                <w:b/>
+                <w:bCs/>
+              </w:rPr>
+              <w:t>contact</w:t>
+            </w:r>
+            <w:r>
+              <w:rPr>
+                <w:rFonts w:cs="Arial"/>
+                <w:b/>
+                <w:bCs/>
+              </w:rPr>
+              <w:t>.</w:t>
+            </w:r>
+            <w:r>
+              <w:rPr>
+                <w:rFonts w:cs="Arial"/>
+                <w:b/>
+                <w:bCs/>
+              </w:rPr>
+              <w:t>lastName</w:t>
+            </w:r>
+            <w:proofErr w:type="spellEnd"/>
+            <w:r>
+              <w:rPr>
+                <w:rFonts w:cs="Arial"/>
+                <w:b/>
+                <w:bCs/>
+              </w:rPr>
+              <w:t>}}</w:t>
             </w:r>
           </w:p>
           <w:p>
@@ -12329,35 +13504,51 @@
                 <w:rFonts w:cs="Arial"/>
                 <w:i/>
               </w:rPr>
-              <w:t>{{mission</w:t>
-            </w:r>
+              <w:t>{{</w:t>
+            </w:r>
+            <w:proofErr w:type="spellStart"/>
             <w:r>
               <w:rPr>
                 <w:rFonts w:cs="Arial"/>
                 <w:i/>
               </w:rPr>
-              <w:t>.</w:t>
+              <w:t>mission</w:t>
             </w:r>
             <w:r>
               <w:rPr>
                 <w:rFonts w:cs="Arial"/>
                 <w:i/>
               </w:rPr>
-              <w:t>contact</w:t>
+              <w:t>.</w:t>
             </w:r>
             <w:r>
               <w:rPr>
                 <w:rFonts w:cs="Arial"/>
                 <w:i/>
               </w:rPr>
-              <w:t>.</w:t>
+              <w:t>contact</w:t>
             </w:r>
             <w:r>
               <w:rPr>
                 <w:rFonts w:cs="Arial"/>
                 <w:i/>
               </w:rPr>
-              <w:t>position}}</w:t>
+              <w:t>.</w:t>
+            </w:r>
+            <w:r>
+              <w:rPr>
+                <w:rFonts w:cs="Arial"/>
+                <w:i/>
+              </w:rPr>
+              <w:t>position</w:t>
+            </w:r>
+            <w:proofErr w:type="spellEnd"/>
+            <w:r>
+              <w:rPr>
+                <w:rFonts w:cs="Arial"/>
+                <w:i/>
+              </w:rPr>
+              <w:t>}}</w:t>
             </w:r>
             <w:r>
               <w:t xml:space="preserve"> </w:t>
@@ -12393,7 +13584,7 @@
       </w:pPr>
     </w:p>
     <w:sectPr>
-      <w:headerReference w:type="first" r:id="rId45"/>
+      <w:headerReference w:type="first" r:id="rId48"/>
       <w:pgSz w:w="11906" w:h="16838"/>
       <w:pgMar w:top="1417" w:right="1417" w:bottom="1417" w:left="1417" w:header="142" w:footer="0" w:gutter="0"/>
       <w:cols w:space="284"/>
@@ -12429,6 +13620,16 @@
 </file>
 
 <file path=word/footer1.xml><?xml version="1.0" encoding="utf-8"?>
+<w:ftr xmlns:wpc="http://schemas.microsoft.com/office/word/2010/wordprocessingCanvas" xmlns:cx="http://schemas.microsoft.com/office/drawing/2014/chartex" xmlns:cx1="http://schemas.microsoft.com/office/drawing/2015/9/8/chartex" xmlns:cx2="http://schemas.microsoft.com/office/drawing/2015/10/21/chartex" xmlns:cx3="http://schemas.microsoft.com/office/drawing/2016/5/9/chartex" xmlns:cx4="http://schemas.microsoft.com/office/drawing/2016/5/10/chartex" xmlns:cx5="http://schemas.microsoft.com/office/drawing/2016/5/11/chartex" xmlns:cx6="http://schemas.microsoft.com/office/drawing/2016/5/12/chartex" xmlns:cx7="http://schemas.microsoft.com/office/drawing/2016/5/13/chartex" xmlns:cx8="http://schemas.microsoft.com/office/drawing/2016/5/14/chartex" xmlns:mc="http://schemas.openxmlformats.org/markup-compatibility/2006" xmlns:aink="http://schemas.microsoft.com/office/drawing/2016/ink" xmlns:am3d="http://schemas.microsoft.com/office/drawing/2017/model3d" xmlns:o="urn:schemas-microsoft-com:office:office" xmlns:r="http://schemas.openxmlformats.org/officeDocument/2006/relationships" xmlns:m="http://schemas.openxmlformats.org/officeDocument/2006/math" xmlns:v="urn:schemas-microsoft-com:vml" xmlns:wp14="http://schemas.microsoft.com/office/word/2010/wordprocessingDrawing" xmlns:wp="http://schemas.openxmlformats.org/drawingml/2006/wordprocessingDrawing" xmlns:w10="urn:schemas-microsoft-com:office:word" xmlns:w="http://schemas.openxmlformats.org/wordprocessingml/2006/main" xmlns:w14="http://schemas.microsoft.com/office/word/2010/wordml" xmlns:w15="http://schemas.microsoft.com/office/word/2012/wordml" xmlns:w16cid="http://schemas.microsoft.com/office/word/2016/wordml/cid" xmlns:w16se="http://schemas.microsoft.com/office/word/2015/wordml/symex" xmlns:wpg="http://schemas.microsoft.com/office/word/2010/wordprocessingGroup" xmlns:wpi="http://schemas.microsoft.com/office/word/2010/wordprocessingInk" xmlns:wne="http://schemas.microsoft.com/office/word/2006/wordml" xmlns:wps="http://schemas.microsoft.com/office/word/2010/wordprocessingShape" mc:Ignorable="w14 w15 w16se w16cid wp14">
+  <w:p>
+    <w:pPr>
+      <w:pStyle w:val="Footer"/>
+    </w:pPr>
+  </w:p>
+</w:ftr>
+</file>
+
+<file path=word/footer2.xml><?xml version="1.0" encoding="utf-8"?>
 <w:ftr xmlns:wpc="http://schemas.microsoft.com/office/word/2010/wordprocessingCanvas" xmlns:cx="http://schemas.microsoft.com/office/drawing/2014/chartex" xmlns:cx1="http://schemas.microsoft.com/office/drawing/2015/9/8/chartex" xmlns:cx2="http://schemas.microsoft.com/office/drawing/2015/10/21/chartex" xmlns:cx3="http://schemas.microsoft.com/office/drawing/2016/5/9/chartex" xmlns:cx4="http://schemas.microsoft.com/office/drawing/2016/5/10/chartex" xmlns:cx5="http://schemas.microsoft.com/office/drawing/2016/5/11/chartex" xmlns:cx6="http://schemas.microsoft.com/office/drawing/2016/5/12/chartex" xmlns:cx7="http://schemas.microsoft.com/office/drawing/2016/5/13/chartex" xmlns:cx8="http://schemas.microsoft.com/office/drawing/2016/5/14/chartex" xmlns:mc="http://schemas.openxmlformats.org/markup-compatibility/2006" xmlns:aink="http://schemas.microsoft.com/office/drawing/2016/ink" xmlns:am3d="http://schemas.microsoft.com/office/drawing/2017/model3d" xmlns:o="urn:schemas-microsoft-com:office:office" xmlns:r="http://schemas.openxmlformats.org/officeDocument/2006/relationships" xmlns:m="http://schemas.openxmlformats.org/officeDocument/2006/math" xmlns:v="urn:schemas-microsoft-com:vml" xmlns:wp14="http://schemas.microsoft.com/office/word/2010/wordprocessingDrawing" xmlns:wp="http://schemas.openxmlformats.org/drawingml/2006/wordprocessingDrawing" xmlns:w10="urn:schemas-microsoft-com:office:word" xmlns:w="http://schemas.openxmlformats.org/wordprocessingml/2006/main" xmlns:w14="http://schemas.microsoft.com/office/word/2010/wordml" xmlns:w15="http://schemas.microsoft.com/office/word/2012/wordml" xmlns:w16cid="http://schemas.microsoft.com/office/word/2016/wordml/cid" xmlns:w16se="http://schemas.microsoft.com/office/word/2015/wordml/symex" xmlns:wpg="http://schemas.microsoft.com/office/word/2010/wordprocessingGroup" xmlns:wpi="http://schemas.microsoft.com/office/word/2010/wordprocessingInk" xmlns:wne="http://schemas.microsoft.com/office/word/2006/wordml" xmlns:wps="http://schemas.microsoft.com/office/word/2010/wordprocessingShape" mc:Ignorable="w14 w15 w16se w16cid wp14">
   <w:sdt>
     <w:sdtPr>
@@ -12647,7 +13848,7 @@
 </w:ftr>
 </file>
 
-<file path=word/footer2.xml><?xml version="1.0" encoding="utf-8"?>
+<file path=word/footer3.xml><?xml version="1.0" encoding="utf-8"?>
 <w:ftr xmlns:wpc="http://schemas.microsoft.com/office/word/2010/wordprocessingCanvas" xmlns:cx="http://schemas.microsoft.com/office/drawing/2014/chartex" xmlns:cx1="http://schemas.microsoft.com/office/drawing/2015/9/8/chartex" xmlns:cx2="http://schemas.microsoft.com/office/drawing/2015/10/21/chartex" xmlns:cx3="http://schemas.microsoft.com/office/drawing/2016/5/9/chartex" xmlns:cx4="http://schemas.microsoft.com/office/drawing/2016/5/10/chartex" xmlns:cx5="http://schemas.microsoft.com/office/drawing/2016/5/11/chartex" xmlns:cx6="http://schemas.microsoft.com/office/drawing/2016/5/12/chartex" xmlns:cx7="http://schemas.microsoft.com/office/drawing/2016/5/13/chartex" xmlns:cx8="http://schemas.microsoft.com/office/drawing/2016/5/14/chartex" xmlns:mc="http://schemas.openxmlformats.org/markup-compatibility/2006" xmlns:aink="http://schemas.microsoft.com/office/drawing/2016/ink" xmlns:am3d="http://schemas.microsoft.com/office/drawing/2017/model3d" xmlns:o="urn:schemas-microsoft-com:office:office" xmlns:r="http://schemas.openxmlformats.org/officeDocument/2006/relationships" xmlns:m="http://schemas.openxmlformats.org/officeDocument/2006/math" xmlns:v="urn:schemas-microsoft-com:vml" xmlns:wp14="http://schemas.microsoft.com/office/word/2010/wordprocessingDrawing" xmlns:wp="http://schemas.openxmlformats.org/drawingml/2006/wordprocessingDrawing" xmlns:w10="urn:schemas-microsoft-com:office:word" xmlns:w="http://schemas.openxmlformats.org/wordprocessingml/2006/main" xmlns:w14="http://schemas.microsoft.com/office/word/2010/wordml" xmlns:w15="http://schemas.microsoft.com/office/word/2012/wordml" xmlns:w16cid="http://schemas.microsoft.com/office/word/2016/wordml/cid" xmlns:w16se="http://schemas.microsoft.com/office/word/2015/wordml/symex" xmlns:wpg="http://schemas.microsoft.com/office/word/2010/wordprocessingGroup" xmlns:wpi="http://schemas.microsoft.com/office/word/2010/wordprocessingInk" xmlns:wne="http://schemas.microsoft.com/office/word/2006/wordml" xmlns:wps="http://schemas.microsoft.com/office/word/2010/wordprocessingShape" mc:Ignorable="w14 w15 w16se w16cid wp14">
   <w:p>
     <w:pPr>
@@ -12700,7 +13901,7 @@
 </w:ftr>
 </file>
 
-<file path=word/footer3.xml><?xml version="1.0" encoding="utf-8"?>
+<file path=word/footer4.xml><?xml version="1.0" encoding="utf-8"?>
 <w:ftr xmlns:wpc="http://schemas.microsoft.com/office/word/2010/wordprocessingCanvas" xmlns:cx="http://schemas.microsoft.com/office/drawing/2014/chartex" xmlns:cx1="http://schemas.microsoft.com/office/drawing/2015/9/8/chartex" xmlns:cx2="http://schemas.microsoft.com/office/drawing/2015/10/21/chartex" xmlns:cx3="http://schemas.microsoft.com/office/drawing/2016/5/9/chartex" xmlns:cx4="http://schemas.microsoft.com/office/drawing/2016/5/10/chartex" xmlns:cx5="http://schemas.microsoft.com/office/drawing/2016/5/11/chartex" xmlns:cx6="http://schemas.microsoft.com/office/drawing/2016/5/12/chartex" xmlns:cx7="http://schemas.microsoft.com/office/drawing/2016/5/13/chartex" xmlns:cx8="http://schemas.microsoft.com/office/drawing/2016/5/14/chartex" xmlns:mc="http://schemas.openxmlformats.org/markup-compatibility/2006" xmlns:aink="http://schemas.microsoft.com/office/drawing/2016/ink" xmlns:am3d="http://schemas.microsoft.com/office/drawing/2017/model3d" xmlns:o="urn:schemas-microsoft-com:office:office" xmlns:r="http://schemas.openxmlformats.org/officeDocument/2006/relationships" xmlns:m="http://schemas.openxmlformats.org/officeDocument/2006/math" xmlns:v="urn:schemas-microsoft-com:vml" xmlns:wp14="http://schemas.microsoft.com/office/word/2010/wordprocessingDrawing" xmlns:wp="http://schemas.openxmlformats.org/drawingml/2006/wordprocessingDrawing" xmlns:w10="urn:schemas-microsoft-com:office:word" xmlns:w="http://schemas.openxmlformats.org/wordprocessingml/2006/main" xmlns:w14="http://schemas.microsoft.com/office/word/2010/wordml" xmlns:w15="http://schemas.microsoft.com/office/word/2012/wordml" xmlns:w16cid="http://schemas.microsoft.com/office/word/2016/wordml/cid" xmlns:w16se="http://schemas.microsoft.com/office/word/2015/wordml/symex" xmlns:wpg="http://schemas.microsoft.com/office/word/2010/wordprocessingGroup" xmlns:wpi="http://schemas.microsoft.com/office/word/2010/wordprocessingInk" xmlns:wne="http://schemas.microsoft.com/office/word/2006/wordml" xmlns:wps="http://schemas.microsoft.com/office/word/2010/wordprocessingShape" mc:Ignorable="w14 w15 w16se w16cid wp14">
   <w:p>
     <w:pPr>
@@ -12796,6 +13997,7 @@
       </w:rPr>
       <w:t>.</w:t>
     </w:r>
+    <w:proofErr w:type="spellStart"/>
     <w:r>
       <w:rPr>
         <w:rFonts w:eastAsia="Times New Roman" w:cs="Arial"/>
@@ -12806,6 +14008,7 @@
       </w:rPr>
       <w:t>documentReference</w:t>
     </w:r>
+    <w:proofErr w:type="spellEnd"/>
     <w:r>
       <w:rPr>
         <w:rFonts w:eastAsia="Times New Roman" w:cs="Arial"/>
@@ -12814,7 +14017,7 @@
         <w:color w:val="000000"/>
         <w:sz w:val="20"/>
       </w:rPr>
-      <w:t>.</w:t>
+      <w:t>__</w:t>
     </w:r>
     <w:r>
       <w:rPr>
@@ -12824,7 +14027,7 @@
         <w:color w:val="000000"/>
         <w:sz w:val="20"/>
       </w:rPr>
-      <w:t>p</w:t>
+      <w:t>DDE</w:t>
     </w:r>
     <w:r>
       <w:rPr>
@@ -12834,8 +14037,10 @@
         <w:color w:val="000000"/>
         <w:sz w:val="20"/>
       </w:rPr>
-      <w:t>.</w:t>
+      <w:t>__</w:t>
     </w:r>
+    <w:bookmarkStart w:id="67" w:name="_GoBack"/>
+    <w:bookmarkEnd w:id="67"/>
     <w:r>
       <w:rPr>
         <w:rFonts w:eastAsia="Times New Roman" w:cs="Arial"/>
@@ -12844,7 +14049,7 @@
         <w:color w:val="000000"/>
         <w:sz w:val="20"/>
       </w:rPr>
-      <w:t xml:space="preserve">DDE}} </w:t>
+      <w:t xml:space="preserve">}} </w:t>
     </w:r>
     <w:r>
       <w:rPr>
@@ -12911,6 +14116,16 @@
 </file>
 
 <file path=word/header1.xml><?xml version="1.0" encoding="utf-8"?>
+<w:hdr xmlns:wpc="http://schemas.microsoft.com/office/word/2010/wordprocessingCanvas" xmlns:cx="http://schemas.microsoft.com/office/drawing/2014/chartex" xmlns:cx1="http://schemas.microsoft.com/office/drawing/2015/9/8/chartex" xmlns:cx2="http://schemas.microsoft.com/office/drawing/2015/10/21/chartex" xmlns:cx3="http://schemas.microsoft.com/office/drawing/2016/5/9/chartex" xmlns:cx4="http://schemas.microsoft.com/office/drawing/2016/5/10/chartex" xmlns:cx5="http://schemas.microsoft.com/office/drawing/2016/5/11/chartex" xmlns:cx6="http://schemas.microsoft.com/office/drawing/2016/5/12/chartex" xmlns:cx7="http://schemas.microsoft.com/office/drawing/2016/5/13/chartex" xmlns:cx8="http://schemas.microsoft.com/office/drawing/2016/5/14/chartex" xmlns:mc="http://schemas.openxmlformats.org/markup-compatibility/2006" xmlns:aink="http://schemas.microsoft.com/office/drawing/2016/ink" xmlns:am3d="http://schemas.microsoft.com/office/drawing/2017/model3d" xmlns:o="urn:schemas-microsoft-com:office:office" xmlns:r="http://schemas.openxmlformats.org/officeDocument/2006/relationships" xmlns:m="http://schemas.openxmlformats.org/officeDocument/2006/math" xmlns:v="urn:schemas-microsoft-com:vml" xmlns:wp14="http://schemas.microsoft.com/office/word/2010/wordprocessingDrawing" xmlns:wp="http://schemas.openxmlformats.org/drawingml/2006/wordprocessingDrawing" xmlns:w10="urn:schemas-microsoft-com:office:word" xmlns:w="http://schemas.openxmlformats.org/wordprocessingml/2006/main" xmlns:w14="http://schemas.microsoft.com/office/word/2010/wordml" xmlns:w15="http://schemas.microsoft.com/office/word/2012/wordml" xmlns:w16cid="http://schemas.microsoft.com/office/word/2016/wordml/cid" xmlns:w16se="http://schemas.microsoft.com/office/word/2015/wordml/symex" xmlns:wpg="http://schemas.microsoft.com/office/word/2010/wordprocessingGroup" xmlns:wpi="http://schemas.microsoft.com/office/word/2010/wordprocessingInk" xmlns:wne="http://schemas.microsoft.com/office/word/2006/wordml" xmlns:wps="http://schemas.microsoft.com/office/word/2010/wordprocessingShape" mc:Ignorable="w14 w15 w16se w16cid wp14">
+  <w:p>
+    <w:pPr>
+      <w:pStyle w:val="Header"/>
+    </w:pPr>
+  </w:p>
+</w:hdr>
+</file>
+
+<file path=word/header2.xml><?xml version="1.0" encoding="utf-8"?>
 <w:hdr xmlns:wpc="http://schemas.microsoft.com/office/word/2010/wordprocessingCanvas" xmlns:cx="http://schemas.microsoft.com/office/drawing/2014/chartex" xmlns:cx1="http://schemas.microsoft.com/office/drawing/2015/9/8/chartex" xmlns:cx2="http://schemas.microsoft.com/office/drawing/2015/10/21/chartex" xmlns:cx3="http://schemas.microsoft.com/office/drawing/2016/5/9/chartex" xmlns:cx4="http://schemas.microsoft.com/office/drawing/2016/5/10/chartex" xmlns:cx5="http://schemas.microsoft.com/office/drawing/2016/5/11/chartex" xmlns:cx6="http://schemas.microsoft.com/office/drawing/2016/5/12/chartex" xmlns:cx7="http://schemas.microsoft.com/office/drawing/2016/5/13/chartex" xmlns:cx8="http://schemas.microsoft.com/office/drawing/2016/5/14/chartex" xmlns:mc="http://schemas.openxmlformats.org/markup-compatibility/2006" xmlns:aink="http://schemas.microsoft.com/office/drawing/2016/ink" xmlns:am3d="http://schemas.microsoft.com/office/drawing/2017/model3d" xmlns:o="urn:schemas-microsoft-com:office:office" xmlns:r="http://schemas.openxmlformats.org/officeDocument/2006/relationships" xmlns:m="http://schemas.openxmlformats.org/officeDocument/2006/math" xmlns:v="urn:schemas-microsoft-com:vml" xmlns:wp14="http://schemas.microsoft.com/office/word/2010/wordprocessingDrawing" xmlns:wp="http://schemas.openxmlformats.org/drawingml/2006/wordprocessingDrawing" xmlns:w10="urn:schemas-microsoft-com:office:word" xmlns:w="http://schemas.openxmlformats.org/wordprocessingml/2006/main" xmlns:w14="http://schemas.microsoft.com/office/word/2010/wordml" xmlns:w15="http://schemas.microsoft.com/office/word/2012/wordml" xmlns:w16cid="http://schemas.microsoft.com/office/word/2016/wordml/cid" xmlns:w16se="http://schemas.microsoft.com/office/word/2015/wordml/symex" xmlns:wpg="http://schemas.microsoft.com/office/word/2010/wordprocessingGroup" xmlns:wpi="http://schemas.microsoft.com/office/word/2010/wordprocessingInk" xmlns:wne="http://schemas.microsoft.com/office/word/2006/wordml" xmlns:wps="http://schemas.microsoft.com/office/word/2010/wordprocessingShape" mc:Ignorable="w14 w15 w16se w16cid wp14">
   <w:p>
     <w:pPr>
@@ -13081,7 +14296,17 @@
 </w:hdr>
 </file>
 
-<file path=word/header2.xml><?xml version="1.0" encoding="utf-8"?>
+<file path=word/header3.xml><?xml version="1.0" encoding="utf-8"?>
+<w:hdr xmlns:wpc="http://schemas.microsoft.com/office/word/2010/wordprocessingCanvas" xmlns:cx="http://schemas.microsoft.com/office/drawing/2014/chartex" xmlns:cx1="http://schemas.microsoft.com/office/drawing/2015/9/8/chartex" xmlns:cx2="http://schemas.microsoft.com/office/drawing/2015/10/21/chartex" xmlns:cx3="http://schemas.microsoft.com/office/drawing/2016/5/9/chartex" xmlns:cx4="http://schemas.microsoft.com/office/drawing/2016/5/10/chartex" xmlns:cx5="http://schemas.microsoft.com/office/drawing/2016/5/11/chartex" xmlns:cx6="http://schemas.microsoft.com/office/drawing/2016/5/12/chartex" xmlns:cx7="http://schemas.microsoft.com/office/drawing/2016/5/13/chartex" xmlns:cx8="http://schemas.microsoft.com/office/drawing/2016/5/14/chartex" xmlns:mc="http://schemas.openxmlformats.org/markup-compatibility/2006" xmlns:aink="http://schemas.microsoft.com/office/drawing/2016/ink" xmlns:am3d="http://schemas.microsoft.com/office/drawing/2017/model3d" xmlns:o="urn:schemas-microsoft-com:office:office" xmlns:r="http://schemas.openxmlformats.org/officeDocument/2006/relationships" xmlns:m="http://schemas.openxmlformats.org/officeDocument/2006/math" xmlns:v="urn:schemas-microsoft-com:vml" xmlns:wp14="http://schemas.microsoft.com/office/word/2010/wordprocessingDrawing" xmlns:wp="http://schemas.openxmlformats.org/drawingml/2006/wordprocessingDrawing" xmlns:w10="urn:schemas-microsoft-com:office:word" xmlns:w="http://schemas.openxmlformats.org/wordprocessingml/2006/main" xmlns:w14="http://schemas.microsoft.com/office/word/2010/wordml" xmlns:w15="http://schemas.microsoft.com/office/word/2012/wordml" xmlns:w16cid="http://schemas.microsoft.com/office/word/2016/wordml/cid" xmlns:w16se="http://schemas.microsoft.com/office/word/2015/wordml/symex" xmlns:wpg="http://schemas.microsoft.com/office/word/2010/wordprocessingGroup" xmlns:wpi="http://schemas.microsoft.com/office/word/2010/wordprocessingInk" xmlns:wne="http://schemas.microsoft.com/office/word/2006/wordml" xmlns:wps="http://schemas.microsoft.com/office/word/2010/wordprocessingShape" mc:Ignorable="w14 w15 w16se w16cid wp14">
+  <w:p>
+    <w:pPr>
+      <w:pStyle w:val="Header"/>
+    </w:pPr>
+  </w:p>
+</w:hdr>
+</file>
+
+<file path=word/header4.xml><?xml version="1.0" encoding="utf-8"?>
 <w:hdr xmlns:wpc="http://schemas.microsoft.com/office/word/2010/wordprocessingCanvas" xmlns:cx="http://schemas.microsoft.com/office/drawing/2014/chartex" xmlns:cx1="http://schemas.microsoft.com/office/drawing/2015/9/8/chartex" xmlns:cx2="http://schemas.microsoft.com/office/drawing/2015/10/21/chartex" xmlns:cx3="http://schemas.microsoft.com/office/drawing/2016/5/9/chartex" xmlns:cx4="http://schemas.microsoft.com/office/drawing/2016/5/10/chartex" xmlns:cx5="http://schemas.microsoft.com/office/drawing/2016/5/11/chartex" xmlns:cx6="http://schemas.microsoft.com/office/drawing/2016/5/12/chartex" xmlns:cx7="http://schemas.microsoft.com/office/drawing/2016/5/13/chartex" xmlns:cx8="http://schemas.microsoft.com/office/drawing/2016/5/14/chartex" xmlns:mc="http://schemas.openxmlformats.org/markup-compatibility/2006" xmlns:aink="http://schemas.microsoft.com/office/drawing/2016/ink" xmlns:am3d="http://schemas.microsoft.com/office/drawing/2017/model3d" xmlns:o="urn:schemas-microsoft-com:office:office" xmlns:r="http://schemas.openxmlformats.org/officeDocument/2006/relationships" xmlns:m="http://schemas.openxmlformats.org/officeDocument/2006/math" xmlns:v="urn:schemas-microsoft-com:vml" xmlns:wp14="http://schemas.microsoft.com/office/word/2010/wordprocessingDrawing" xmlns:wp="http://schemas.openxmlformats.org/drawingml/2006/wordprocessingDrawing" xmlns:w10="urn:schemas-microsoft-com:office:word" xmlns:w="http://schemas.openxmlformats.org/wordprocessingml/2006/main" xmlns:w14="http://schemas.microsoft.com/office/word/2010/wordml" xmlns:w15="http://schemas.microsoft.com/office/word/2012/wordml" xmlns:w16cid="http://schemas.microsoft.com/office/word/2016/wordml/cid" xmlns:w16se="http://schemas.microsoft.com/office/word/2015/wordml/symex" xmlns:wpg="http://schemas.microsoft.com/office/word/2010/wordprocessingGroup" xmlns:wpi="http://schemas.microsoft.com/office/word/2010/wordprocessingInk" xmlns:wne="http://schemas.microsoft.com/office/word/2006/wordml" xmlns:wps="http://schemas.microsoft.com/office/word/2010/wordprocessingShape" mc:Ignorable="w14 w15 w16se w16cid wp14">
   <w:p>
     <w:r>
@@ -13091,7 +14316,7 @@
 </w:hdr>
 </file>
 
-<file path=word/header3.xml><?xml version="1.0" encoding="utf-8"?>
+<file path=word/header5.xml><?xml version="1.0" encoding="utf-8"?>
 <w:hdr xmlns:wpc="http://schemas.microsoft.com/office/word/2010/wordprocessingCanvas" xmlns:cx="http://schemas.microsoft.com/office/drawing/2014/chartex" xmlns:cx1="http://schemas.microsoft.com/office/drawing/2015/9/8/chartex" xmlns:cx2="http://schemas.microsoft.com/office/drawing/2015/10/21/chartex" xmlns:cx3="http://schemas.microsoft.com/office/drawing/2016/5/9/chartex" xmlns:cx4="http://schemas.microsoft.com/office/drawing/2016/5/10/chartex" xmlns:cx5="http://schemas.microsoft.com/office/drawing/2016/5/11/chartex" xmlns:cx6="http://schemas.microsoft.com/office/drawing/2016/5/12/chartex" xmlns:cx7="http://schemas.microsoft.com/office/drawing/2016/5/13/chartex" xmlns:cx8="http://schemas.microsoft.com/office/drawing/2016/5/14/chartex" xmlns:mc="http://schemas.openxmlformats.org/markup-compatibility/2006" xmlns:aink="http://schemas.microsoft.com/office/drawing/2016/ink" xmlns:am3d="http://schemas.microsoft.com/office/drawing/2017/model3d" xmlns:o="urn:schemas-microsoft-com:office:office" xmlns:r="http://schemas.openxmlformats.org/officeDocument/2006/relationships" xmlns:m="http://schemas.openxmlformats.org/officeDocument/2006/math" xmlns:v="urn:schemas-microsoft-com:vml" xmlns:wp14="http://schemas.microsoft.com/office/word/2010/wordprocessingDrawing" xmlns:wp="http://schemas.openxmlformats.org/drawingml/2006/wordprocessingDrawing" xmlns:w10="urn:schemas-microsoft-com:office:word" xmlns:w="http://schemas.openxmlformats.org/wordprocessingml/2006/main" xmlns:w14="http://schemas.microsoft.com/office/word/2010/wordml" xmlns:w15="http://schemas.microsoft.com/office/word/2012/wordml" xmlns:w16cid="http://schemas.microsoft.com/office/word/2016/wordml/cid" xmlns:w16se="http://schemas.microsoft.com/office/word/2015/wordml/symex" xmlns:wpg="http://schemas.microsoft.com/office/word/2010/wordprocessingGroup" xmlns:wpi="http://schemas.microsoft.com/office/word/2010/wordprocessingInk" xmlns:wne="http://schemas.microsoft.com/office/word/2006/wordml" xmlns:wps="http://schemas.microsoft.com/office/word/2010/wordprocessingShape" mc:Ignorable="w14 w15 w16se w16cid wp14">
   <w:p>
     <w:r>
@@ -17389,7 +18614,7 @@
   <dgm:whole/>
   <dgm:extLst>
     <a:ext uri="http://schemas.microsoft.com/office/drawing/2008/diagram">
-      <dsp:dataModelExt xmlns:dsp="http://schemas.microsoft.com/office/drawing/2008/diagram" relId="rId36" minVer="http://schemas.openxmlformats.org/drawingml/2006/diagram"/>
+      <dsp:dataModelExt xmlns:dsp="http://schemas.microsoft.com/office/drawing/2008/diagram" relId="rId39" minVer="http://schemas.openxmlformats.org/drawingml/2006/diagram"/>
     </a:ext>
   </dgm:extLst>
 </dgm:dataModel>
@@ -18169,7 +19394,7 @@
   <dgm:whole/>
   <dgm:extLst>
     <a:ext uri="http://schemas.microsoft.com/office/drawing/2008/diagram">
-      <dsp:dataModelExt xmlns:dsp="http://schemas.microsoft.com/office/drawing/2008/diagram" relId="rId41" minVer="http://schemas.openxmlformats.org/drawingml/2006/diagram"/>
+      <dsp:dataModelExt xmlns:dsp="http://schemas.microsoft.com/office/drawing/2008/diagram" relId="rId44" minVer="http://schemas.openxmlformats.org/drawingml/2006/diagram"/>
     </a:ext>
   </dgm:extLst>
 </dgm:dataModel>

</xml_diff>